<commit_message>
chore: update Lighthouse configuration to use production URL and remove deprecated performance assertions; add new devDependencies for bundle analysis
</commit_message>
<xml_diff>
--- a/public/docs/PRIVACY POLICY-final.docx
+++ b/public/docs/PRIVACY POLICY-final.docx
@@ -3,12 +3,18 @@
 <w:document xmlns:wpc="http://schemas.microsoft.com/office/word/2010/wordprocessingCanvas" xmlns:cx="http://schemas.microsoft.com/office/drawing/2014/chartex" xmlns:cx1="http://schemas.microsoft.com/office/drawing/2015/9/8/chartex" xmlns:cx2="http://schemas.microsoft.com/office/drawing/2015/10/21/chartex" xmlns:cx3="http://schemas.microsoft.com/office/drawing/2016/5/9/chartex" xmlns:cx4="http://schemas.microsoft.com/office/drawing/2016/5/10/chartex" xmlns:cx5="http://schemas.microsoft.com/office/drawing/2016/5/11/chartex" xmlns:cx6="http://schemas.microsoft.com/office/drawing/2016/5/12/chartex" xmlns:cx7="http://schemas.microsoft.com/office/drawing/2016/5/13/chartex" xmlns:cx8="http://schemas.microsoft.com/office/drawing/2016/5/14/chartex" xmlns:mc="http://schemas.openxmlformats.org/markup-compatibility/2006" xmlns:aink="http://schemas.microsoft.com/office/drawing/2016/ink" xmlns:am3d="http://schemas.microsoft.com/office/drawing/2017/model3d" xmlns:o="urn:schemas-microsoft-com:office:office" xmlns:oel="http://schemas.microsoft.com/office/2019/extlst" xmlns:r="http://schemas.openxmlformats.org/officeDocument/2006/relationships" xmlns:m="http://schemas.openxmlformats.org/officeDocument/2006/math" xmlns:v="urn:schemas-microsoft-com:vml" xmlns:wp14="http://schemas.microsoft.com/office/word/2010/wordprocessingDrawing" xmlns:wp="http://schemas.openxmlformats.org/drawingml/2006/wordprocessingDrawing" xmlns:w10="urn:schemas-microsoft-com:office:word" xmlns:w="http://schemas.openxmlformats.org/wordprocessingml/2006/main" xmlns:w14="http://schemas.microsoft.com/office/word/2010/wordml" xmlns:w15="http://schemas.microsoft.com/office/word/2012/wordml" xmlns:w16cex="http://schemas.microsoft.com/office/word/2018/wordml/cex" xmlns:w16cid="http://schemas.microsoft.com/office/word/2016/wordml/cid" xmlns:w16="http://schemas.microsoft.com/office/word/2018/wordml" xmlns:w16du="http://schemas.microsoft.com/office/word/2023/wordml/word16du" xmlns:w16sdtdh="http://schemas.microsoft.com/office/word/2020/wordml/sdtdatahash" xmlns:w16sdtfl="http://schemas.microsoft.com/office/word/2024/wordml/sdtformatlock" xmlns:w16se="http://schemas.microsoft.com/office/word/2015/wordml/symex" xmlns:wpg="http://schemas.microsoft.com/office/word/2010/wordprocessingGroup" xmlns:wpi="http://schemas.microsoft.com/office/word/2010/wordprocessingInk" xmlns:wne="http://schemas.microsoft.com/office/word/2006/wordml" xmlns:wps="http://schemas.microsoft.com/office/word/2010/wordprocessingShape" mc:Ignorable="w14 w15 w16se w16cid w16 w16cex w16sdtdh w16sdtfl w16du wp14">
   <w:body>
     <w:p>
-      <w:r>
-        <w:rPr>
-          <w:b/>
-          <w:bCs/>
-        </w:rPr>
-        <w:t>PRIVACY POLICY</w:t>
+      <w:pPr>
+        <w:rPr>
+          <w:b/>
+          <w:bCs/>
+        </w:rPr>
+      </w:pPr>
+      <w:r>
+        <w:rPr>
+          <w:b/>
+          <w:bCs/>
+        </w:rPr>
+        <w:t>Privacy Policy</w:t>
       </w:r>
     </w:p>
     <w:p>
@@ -20,7 +26,7 @@
         <w:t>Effective Date:</w:t>
       </w:r>
       <w:r>
-        <w:t xml:space="preserve"> 16 May 2025</w:t>
+        <w:t xml:space="preserve"> 5 November 2025</w:t>
       </w:r>
       <w:r>
         <w:br/>
@@ -33,30 +39,38 @@
         <w:t>Last Updated:</w:t>
       </w:r>
       <w:r>
-        <w:t xml:space="preserve"> 16 May 2025</w:t>
-      </w:r>
-    </w:p>
-    <w:p>
-      <w:r>
-        <w:rPr>
-          <w:b/>
-          <w:bCs/>
-        </w:rPr>
-        <w:t>Summary:</w:t>
-      </w:r>
-      <w:r>
-        <w:t xml:space="preserve"> This Privacy Policy explains how Brilliant AI Ltd, trading as </w:t>
-      </w:r>
-      <w:proofErr w:type="spellStart"/>
-      <w:r>
-        <w:t>Compl</w:t>
-      </w:r>
-      <w:proofErr w:type="spellEnd"/>
-      <w:r>
-        <w:t>-Ai, collects, uses, and protects your personal data when you interact with our website and platform. We are committed to full compliance with UK GDPR and to maintaining your trust through clear, fair, and secure data practices.</w:t>
-      </w:r>
-    </w:p>
-    <w:p>
+        <w:t xml:space="preserve"> 5 November 2025</w:t>
+      </w:r>
+    </w:p>
+    <w:p>
+      <w:r>
+        <w:rPr>
+          <w:noProof/>
+        </w:rPr>
+        <w:pict w14:anchorId="154AAC27">
+          <v:rect id="_x0000_i1158" alt="" style="width:451.3pt;height:.05pt;mso-width-percent:0;mso-height-percent:0;mso-width-percent:0;mso-height-percent:0" o:hralign="center" o:hrstd="t" o:hr="t" fillcolor="#a0a0a0" stroked="f"/>
+        </w:pict>
+      </w:r>
+    </w:p>
+    <w:p>
+      <w:pPr>
+        <w:rPr>
+          <w:b/>
+          <w:bCs/>
+        </w:rPr>
+      </w:pPr>
+      <w:r>
+        <w:rPr>
+          <w:b/>
+          <w:bCs/>
+        </w:rPr>
+        <w:t>Summary</w:t>
+      </w:r>
+    </w:p>
+    <w:p>
+      <w:r>
+        <w:t xml:space="preserve">This Privacy Policy explains how </w:t>
+      </w:r>
       <w:r>
         <w:rPr>
           <w:b/>
@@ -65,35 +79,56 @@
         <w:t>Brilliant AI Ltd</w:t>
       </w:r>
       <w:r>
-        <w:t xml:space="preserve"> ("we", "us", or "our"), trading as </w:t>
-      </w:r>
-      <w:proofErr w:type="spellStart"/>
-      <w:r>
-        <w:rPr>
-          <w:b/>
-          <w:bCs/>
-        </w:rPr>
-        <w:t>Compl</w:t>
-      </w:r>
-      <w:proofErr w:type="spellEnd"/>
-      <w:r>
-        <w:rPr>
-          <w:b/>
-          <w:bCs/>
-        </w:rPr>
-        <w:t>-Ai</w:t>
-      </w:r>
-      <w:r>
-        <w:t>, is committed to protecting your privacy. This Privacy Policy explains how we collect, use, share, and safeguard your personal data when you visit our website [</w:t>
-      </w:r>
-      <w:r>
-        <w:t>https</w:t>
-      </w:r>
-      <w:r>
-        <w:t>://compl-ai.co.uk</w:t>
-      </w:r>
-      <w:r>
-        <w:t>] (the "Website") and use our services.</w:t>
+        <w:t xml:space="preserve">, trading as </w:t>
+      </w:r>
+      <w:r>
+        <w:rPr>
+          <w:b/>
+          <w:bCs/>
+        </w:rPr>
+        <w:t>Compl-AI</w:t>
+      </w:r>
+      <w:r>
+        <w:t>, collects, uses, and protects your personal data when you use our website, subdomains, and related services.</w:t>
+      </w:r>
+    </w:p>
+    <w:p>
+      <w:r>
+        <w:t xml:space="preserve">We comply with the </w:t>
+      </w:r>
+      <w:r>
+        <w:rPr>
+          <w:b/>
+          <w:bCs/>
+        </w:rPr>
+        <w:t>UK General Data Protection Regulation (UK GDPR)</w:t>
+      </w:r>
+      <w:r>
+        <w:t xml:space="preserve">, the </w:t>
+      </w:r>
+      <w:r>
+        <w:rPr>
+          <w:b/>
+          <w:bCs/>
+        </w:rPr>
+        <w:t>Data Protection Act 2018</w:t>
+      </w:r>
+      <w:r>
+        <w:t xml:space="preserve">, and the </w:t>
+      </w:r>
+      <w:r>
+        <w:rPr>
+          <w:b/>
+          <w:bCs/>
+        </w:rPr>
+        <w:t>Privacy and Electronic Communications Regulations (PECR)</w:t>
+      </w:r>
+      <w:r>
+        <w:t>.</w:t>
+      </w:r>
+      <w:r>
+        <w:br/>
+        <w:t>We are committed to handling your personal data lawfully, fairly, and transparently.</w:t>
       </w:r>
     </w:p>
     <w:p>
@@ -101,8 +136,8 @@
         <w:rPr>
           <w:noProof/>
         </w:rPr>
-        <w:pict w14:anchorId="5A68FEFA">
-          <v:rect id="_x0000_i1040" alt="" style="width:451.3pt;height:.05pt;mso-width-percent:0;mso-height-percent:0;mso-width-percent:0;mso-height-percent:0" o:hralign="center" o:hrstd="t" o:hr="t" fillcolor="#a0a0a0" stroked="f"/>
+        <w:pict w14:anchorId="796AF5CA">
+          <v:rect id="_x0000_i1157" alt="" style="width:451.3pt;height:.05pt;mso-width-percent:0;mso-height-percent:0;mso-width-percent:0;mso-height-percent:0" o:hralign="center" o:hrstd="t" o:hr="t" fillcolor="#a0a0a0" stroked="f"/>
         </w:pict>
       </w:r>
     </w:p>
@@ -118,17 +153,29 @@
           <w:b/>
           <w:bCs/>
         </w:rPr>
-        <w:t>1. WHO WE ARE</w:t>
-      </w:r>
-    </w:p>
-    <w:p>
-      <w:r>
-        <w:t>Brilliant AI Ltd is a company registered in England and Wales under company number 16134522. Our registered address is 1 Cathedral Square, Blackburn, England, BB1 1FB. We are the data controller for purposes of the UK General Data Protection Regulation (UK GDPR).</w:t>
-      </w:r>
-    </w:p>
-    <w:p>
-      <w:r>
-        <w:t>For questions or concerns, contact us at:</w:t>
+        <w:t>1. Who We Are</w:t>
+      </w:r>
+    </w:p>
+    <w:p>
+      <w:r>
+        <w:rPr>
+          <w:b/>
+          <w:bCs/>
+        </w:rPr>
+        <w:t>Brilliant AI Ltd</w:t>
+      </w:r>
+      <w:r>
+        <w:t xml:space="preserve"> is a company registered in England and Wales (Company No. </w:t>
+      </w:r>
+      <w:r>
+        <w:rPr>
+          <w:b/>
+          <w:bCs/>
+        </w:rPr>
+        <w:t>16134522</w:t>
+      </w:r>
+      <w:r>
+        <w:t>).</w:t>
       </w:r>
       <w:r>
         <w:br/>
@@ -138,34 +185,47 @@
           <w:b/>
           <w:bCs/>
         </w:rPr>
-        <w:t>Email:</w:t>
-      </w:r>
-      <w:r>
-        <w:t xml:space="preserve"> </w:t>
-      </w:r>
-      <w:r>
-        <w:t>info@compl-ai.co.uk</w:t>
+        <w:t>Registered Address:</w:t>
+      </w:r>
+      <w:r>
+        <w:t xml:space="preserve"> 1 Cathedral Square, Blackburn, England, BB1 1FB</w:t>
+      </w:r>
+    </w:p>
+    <w:p>
+      <w:r>
+        <w:t xml:space="preserve">We act as the </w:t>
+      </w:r>
+      <w:r>
+        <w:rPr>
+          <w:b/>
+          <w:bCs/>
+        </w:rPr>
+        <w:t>data controller</w:t>
+      </w:r>
+      <w:r>
+        <w:t xml:space="preserve"> for your personal data.</w:t>
+      </w:r>
+    </w:p>
+    <w:p>
+      <w:r>
+        <w:rPr>
+          <w:b/>
+          <w:bCs/>
+        </w:rPr>
+        <w:t>Contact:</w:t>
       </w:r>
       <w:r>
         <w:br/>
-      </w:r>
-      <w:r>
-        <w:rPr>
-          <w:b/>
-          <w:bCs/>
-        </w:rPr>
-        <w:t>DPO Contact:</w:t>
-      </w:r>
-      <w:r>
-        <w:t xml:space="preserve"> </w:t>
-      </w:r>
-      <w:r>
-        <w:t>info@compl-ai.co.uk</w:t>
-      </w:r>
-    </w:p>
-    <w:p>
-      <w:r>
-        <w:t>Our Data Protection Officer is registered with the Information Commissioner’s Office and holds relevant data protection and compliance credentials.</w:t>
+        <w:t>Email: info@compl-ai.co.uk</w:t>
+      </w:r>
+      <w:r>
+        <w:br/>
+        <w:t>Data Protection Officer (DPO): info@compl-ai.co.uk</w:t>
+      </w:r>
+    </w:p>
+    <w:p>
+      <w:r>
+        <w:t>Our DPO is registered with the Information Commissioner’s Office (ICO) and holds relevant data protection and compliance credentials.</w:t>
       </w:r>
     </w:p>
     <w:p>
@@ -173,8 +233,8 @@
         <w:rPr>
           <w:noProof/>
         </w:rPr>
-        <w:pict w14:anchorId="090AA0A1">
-          <v:rect id="_x0000_i1039" alt="" style="width:451.3pt;height:.05pt;mso-width-percent:0;mso-height-percent:0;mso-width-percent:0;mso-height-percent:0" o:hralign="center" o:hrstd="t" o:hr="t" fillcolor="#a0a0a0" stroked="f"/>
+        <w:pict w14:anchorId="59F35ED2">
+          <v:rect id="_x0000_i1156" alt="" style="width:451.3pt;height:.05pt;mso-width-percent:0;mso-height-percent:0;mso-width-percent:0;mso-height-percent:0" o:hralign="center" o:hrstd="t" o:hr="t" fillcolor="#a0a0a0" stroked="f"/>
         </w:pict>
       </w:r>
     </w:p>
@@ -190,306 +250,420 @@
           <w:b/>
           <w:bCs/>
         </w:rPr>
-        <w:t>2. DATA WE COLLECT</w:t>
-      </w:r>
-    </w:p>
-    <w:p>
-      <w:r>
-        <w:t>We collect the following categories of personal data:</w:t>
-      </w:r>
-    </w:p>
-    <w:p>
-      <w:pPr>
-        <w:rPr>
-          <w:b/>
-          <w:bCs/>
-        </w:rPr>
-      </w:pPr>
-      <w:r>
-        <w:rPr>
-          <w:b/>
-          <w:bCs/>
-        </w:rPr>
-        <w:t>2.1 Information You Provide to Us</w:t>
+        <w:t>2. Scope of This Policy</w:t>
+      </w:r>
+    </w:p>
+    <w:p>
+      <w:r>
+        <w:t>This Privacy Policy applies to:</w:t>
       </w:r>
     </w:p>
     <w:p>
       <w:pPr>
         <w:numPr>
           <w:ilvl w:val="0"/>
-          <w:numId w:val="1"/>
+          <w:numId w:val="11"/>
         </w:numPr>
       </w:pPr>
       <w:r>
-        <w:t>Contact details (name, email address, phone number)</w:t>
+        <w:t xml:space="preserve">The main domain </w:t>
+      </w:r>
+      <w:hyperlink r:id="rId5" w:tgtFrame="_new" w:history="1">
+        <w:r>
+          <w:rPr>
+            <w:rStyle w:val="Hyperlink"/>
+            <w:b/>
+            <w:bCs/>
+          </w:rPr>
+          <w:t>https://compl-ai.co.uk</w:t>
+        </w:r>
+      </w:hyperlink>
+      <w:r>
+        <w:t>, and</w:t>
       </w:r>
     </w:p>
     <w:p>
       <w:pPr>
         <w:numPr>
           <w:ilvl w:val="0"/>
-          <w:numId w:val="1"/>
+          <w:numId w:val="11"/>
         </w:numPr>
       </w:pPr>
       <w:r>
-        <w:t>Company details (firm name, address, regulatory information)</w:t>
+        <w:t xml:space="preserve">All associated </w:t>
+      </w:r>
+      <w:r>
+        <w:rPr>
+          <w:b/>
+          <w:bCs/>
+        </w:rPr>
+        <w:t>subdomains</w:t>
+      </w:r>
+      <w:r>
+        <w:t>, including but not limited to app.compl-ai.co.uk, portal.compl-ai.co.uk, dashboard.compl-ai.co.uk, and other related service environments operated by Brilliant AI Ltd.</w:t>
+      </w:r>
+    </w:p>
+    <w:p>
+      <w:r>
+        <w:t>Together, these are referred to as the “Website” or “Platform.”</w:t>
+      </w:r>
+    </w:p>
+    <w:p>
+      <w:r>
+        <w:t xml:space="preserve">We manage cookie consent through the </w:t>
+      </w:r>
+      <w:r>
+        <w:rPr>
+          <w:b/>
+          <w:bCs/>
+        </w:rPr>
+        <w:t>main domain only</w:t>
+      </w:r>
+      <w:r>
+        <w:t xml:space="preserve"> (see Section 6). If you access a subdomain directly, please review this Privacy Policy and our Cookie Policy to understand how data is collected and used across all domains.</w:t>
+      </w:r>
+    </w:p>
+    <w:p>
+      <w:r>
+        <w:rPr>
+          <w:noProof/>
+        </w:rPr>
+        <w:pict w14:anchorId="172B283D">
+          <v:rect id="_x0000_i1155" alt="" style="width:451.3pt;height:.05pt;mso-width-percent:0;mso-height-percent:0;mso-width-percent:0;mso-height-percent:0" o:hralign="center" o:hrstd="t" o:hr="t" fillcolor="#a0a0a0" stroked="f"/>
+        </w:pict>
+      </w:r>
+    </w:p>
+    <w:p>
+      <w:pPr>
+        <w:rPr>
+          <w:b/>
+          <w:bCs/>
+        </w:rPr>
+      </w:pPr>
+      <w:r>
+        <w:rPr>
+          <w:b/>
+          <w:bCs/>
+        </w:rPr>
+        <w:t>3. Data We Collect</w:t>
+      </w:r>
+    </w:p>
+    <w:p>
+      <w:pPr>
+        <w:rPr>
+          <w:b/>
+          <w:bCs/>
+        </w:rPr>
+      </w:pPr>
+      <w:r>
+        <w:rPr>
+          <w:b/>
+          <w:bCs/>
+        </w:rPr>
+        <w:t>3.1 Information You Provide</w:t>
       </w:r>
     </w:p>
     <w:p>
       <w:pPr>
         <w:numPr>
           <w:ilvl w:val="0"/>
-          <w:numId w:val="1"/>
+          <w:numId w:val="12"/>
         </w:numPr>
       </w:pPr>
       <w:r>
-        <w:t>Account login details</w:t>
+        <w:t>Name, email address, and phone number</w:t>
       </w:r>
     </w:p>
     <w:p>
       <w:pPr>
         <w:numPr>
           <w:ilvl w:val="0"/>
-          <w:numId w:val="1"/>
+          <w:numId w:val="12"/>
         </w:numPr>
       </w:pPr>
       <w:r>
-        <w:t>Payment and billing information</w:t>
+        <w:t>Company details (e.g. firm name, address, regulatory information)</w:t>
       </w:r>
     </w:p>
     <w:p>
       <w:pPr>
         <w:numPr>
           <w:ilvl w:val="0"/>
-          <w:numId w:val="1"/>
+          <w:numId w:val="12"/>
         </w:numPr>
       </w:pPr>
       <w:r>
-        <w:t>Content of queries submitted through our platform</w:t>
-      </w:r>
-    </w:p>
-    <w:p>
-      <w:pPr>
-        <w:rPr>
-          <w:b/>
-          <w:bCs/>
-        </w:rPr>
-      </w:pPr>
-      <w:r>
-        <w:rPr>
-          <w:b/>
-          <w:bCs/>
-        </w:rPr>
-        <w:t>2.2 Information We Collect Automatically</w:t>
+        <w:t>Account credentials and authentication details</w:t>
       </w:r>
     </w:p>
     <w:p>
       <w:pPr>
         <w:numPr>
           <w:ilvl w:val="0"/>
-          <w:numId w:val="2"/>
+          <w:numId w:val="12"/>
         </w:numPr>
       </w:pPr>
       <w:r>
-        <w:t>IP address, browser type, and operating system</w:t>
+        <w:t>Payment and billing information</w:t>
       </w:r>
     </w:p>
     <w:p>
       <w:pPr>
         <w:numPr>
           <w:ilvl w:val="0"/>
-          <w:numId w:val="2"/>
+          <w:numId w:val="12"/>
         </w:numPr>
       </w:pPr>
       <w:r>
-        <w:t>Device identifiers</w:t>
+        <w:t>Content submitted through the platform (e.g. queries, feedback, documents)</w:t>
+      </w:r>
+    </w:p>
+    <w:p>
+      <w:pPr>
+        <w:rPr>
+          <w:b/>
+          <w:bCs/>
+        </w:rPr>
+      </w:pPr>
+      <w:r>
+        <w:rPr>
+          <w:b/>
+          <w:bCs/>
+        </w:rPr>
+        <w:t>3.2 Information Collected Automatically</w:t>
       </w:r>
     </w:p>
     <w:p>
       <w:pPr>
         <w:numPr>
           <w:ilvl w:val="0"/>
-          <w:numId w:val="2"/>
+          <w:numId w:val="13"/>
         </w:numPr>
       </w:pPr>
       <w:r>
-        <w:t>Usage data (e.g., pages viewed, time on site, query activity)</w:t>
+        <w:t>IP address, browser type, and operating system</w:t>
       </w:r>
     </w:p>
     <w:p>
       <w:pPr>
         <w:numPr>
           <w:ilvl w:val="0"/>
-          <w:numId w:val="2"/>
+          <w:numId w:val="13"/>
         </w:numPr>
       </w:pPr>
       <w:r>
-        <w:t>Cookies and tracking data (see Section 6)</w:t>
-      </w:r>
-    </w:p>
-    <w:p>
-      <w:pPr>
-        <w:rPr>
-          <w:b/>
-          <w:bCs/>
-        </w:rPr>
-      </w:pPr>
-      <w:r>
-        <w:rPr>
-          <w:b/>
-          <w:bCs/>
-        </w:rPr>
-        <w:t>2.3 Information from Third Parties</w:t>
+        <w:t>Device identifiers</w:t>
       </w:r>
     </w:p>
     <w:p>
       <w:pPr>
         <w:numPr>
           <w:ilvl w:val="0"/>
-          <w:numId w:val="3"/>
+          <w:numId w:val="13"/>
         </w:numPr>
       </w:pPr>
       <w:r>
-        <w:lastRenderedPageBreak/>
-        <w:t>Payment processors (e.g., Stripe)</w:t>
+        <w:t>Usage data (pages viewed, actions taken, session duration)</w:t>
       </w:r>
     </w:p>
     <w:p>
       <w:pPr>
         <w:numPr>
           <w:ilvl w:val="0"/>
-          <w:numId w:val="3"/>
+          <w:numId w:val="13"/>
         </w:numPr>
       </w:pPr>
       <w:r>
-        <w:t>Referral platforms or partners (where applicable)</w:t>
-      </w:r>
-    </w:p>
-    <w:p>
-      <w:r>
-        <w:rPr>
-          <w:noProof/>
-        </w:rPr>
-        <w:pict w14:anchorId="77C0F1DD">
-          <v:rect id="_x0000_i1038" alt="" style="width:451.3pt;height:.05pt;mso-width-percent:0;mso-height-percent:0;mso-width-percent:0;mso-height-percent:0" o:hralign="center" o:hrstd="t" o:hr="t" fillcolor="#a0a0a0" stroked="f"/>
-        </w:pict>
-      </w:r>
-    </w:p>
-    <w:p>
-      <w:pPr>
-        <w:rPr>
-          <w:b/>
-          <w:bCs/>
-        </w:rPr>
-      </w:pPr>
-      <w:r>
-        <w:rPr>
-          <w:b/>
-          <w:bCs/>
-        </w:rPr>
-        <w:t>3. HOW WE USE YOUR DATA</w:t>
-      </w:r>
-    </w:p>
-    <w:p>
-      <w:r>
-        <w:t>We use your personal data to:</w:t>
+        <w:t>Cookies and similar technologies (see Section 6)</w:t>
       </w:r>
     </w:p>
     <w:p>
       <w:pPr>
         <w:numPr>
           <w:ilvl w:val="0"/>
-          <w:numId w:val="4"/>
+          <w:numId w:val="13"/>
         </w:numPr>
       </w:pPr>
       <w:r>
-        <w:t>Provide, maintain, and improve our services</w:t>
+        <w:t>Aggregate analytics across all subdomains</w:t>
+      </w:r>
+    </w:p>
+    <w:p>
+      <w:pPr>
+        <w:rPr>
+          <w:b/>
+          <w:bCs/>
+        </w:rPr>
+      </w:pPr>
+      <w:r>
+        <w:rPr>
+          <w:b/>
+          <w:bCs/>
+        </w:rPr>
+        <w:lastRenderedPageBreak/>
+        <w:t>3.3 Information from Third Parties</w:t>
       </w:r>
     </w:p>
     <w:p>
       <w:pPr>
         <w:numPr>
           <w:ilvl w:val="0"/>
-          <w:numId w:val="4"/>
+          <w:numId w:val="14"/>
         </w:numPr>
       </w:pPr>
       <w:r>
-        <w:t>Process payments and manage billing</w:t>
+        <w:t>Payment processors (e.g. Stripe)</w:t>
       </w:r>
     </w:p>
     <w:p>
       <w:pPr>
         <w:numPr>
           <w:ilvl w:val="0"/>
-          <w:numId w:val="4"/>
+          <w:numId w:val="14"/>
         </w:numPr>
       </w:pPr>
       <w:r>
-        <w:t>Respond to your queries and provide support</w:t>
+        <w:t>Referral or partner integrations</w:t>
       </w:r>
     </w:p>
     <w:p>
       <w:pPr>
         <w:numPr>
           <w:ilvl w:val="0"/>
-          <w:numId w:val="4"/>
+          <w:numId w:val="14"/>
         </w:numPr>
       </w:pPr>
       <w:r>
-        <w:t>Monitor and analyse usage trends</w:t>
+        <w:t>Customer support and analytics tools (e.g. Intercom, Google Analytics)</w:t>
+      </w:r>
+    </w:p>
+    <w:p>
+      <w:r>
+        <w:rPr>
+          <w:noProof/>
+        </w:rPr>
+        <w:pict w14:anchorId="33541402">
+          <v:rect id="_x0000_i1154" alt="" style="width:451.3pt;height:.05pt;mso-width-percent:0;mso-height-percent:0;mso-width-percent:0;mso-height-percent:0" o:hralign="center" o:hrstd="t" o:hr="t" fillcolor="#a0a0a0" stroked="f"/>
+        </w:pict>
+      </w:r>
+    </w:p>
+    <w:p>
+      <w:pPr>
+        <w:rPr>
+          <w:b/>
+          <w:bCs/>
+        </w:rPr>
+      </w:pPr>
+      <w:r>
+        <w:rPr>
+          <w:b/>
+          <w:bCs/>
+        </w:rPr>
+        <w:t>4. How We Use Your Data</w:t>
+      </w:r>
+    </w:p>
+    <w:p>
+      <w:r>
+        <w:t>We use your personal data to:</w:t>
       </w:r>
     </w:p>
     <w:p>
       <w:pPr>
         <w:numPr>
           <w:ilvl w:val="0"/>
-          <w:numId w:val="4"/>
+          <w:numId w:val="15"/>
         </w:numPr>
       </w:pPr>
       <w:r>
-        <w:t>Comply with legal obligations</w:t>
+        <w:t>Provide, maintain, and improve our services across all domains and subdomains</w:t>
       </w:r>
     </w:p>
     <w:p>
       <w:pPr>
         <w:numPr>
           <w:ilvl w:val="0"/>
-          <w:numId w:val="4"/>
+          <w:numId w:val="15"/>
         </w:numPr>
       </w:pPr>
       <w:r>
-        <w:t>Improve the accuracy and effectiveness of our AI tools</w:t>
+        <w:t>Process payments and manage billing</w:t>
       </w:r>
     </w:p>
     <w:p>
       <w:pPr>
         <w:numPr>
           <w:ilvl w:val="0"/>
-          <w:numId w:val="4"/>
+          <w:numId w:val="15"/>
         </w:numPr>
       </w:pPr>
       <w:r>
-        <w:t>Market to you (with your consent)</w:t>
-      </w:r>
-    </w:p>
-    <w:p>
-      <w:r>
-        <w:t xml:space="preserve">You may opt out of non-essential cookies, marketing emails, or participation in analytics tools by adjusting your account settings or contacting us at </w:t>
-      </w:r>
-      <w:r>
-        <w:t>info@compl-ai.co.uk</w:t>
-      </w:r>
+        <w:t>Respond to enquiries and provide support</w:t>
+      </w:r>
+    </w:p>
+    <w:p>
+      <w:pPr>
+        <w:numPr>
+          <w:ilvl w:val="0"/>
+          <w:numId w:val="15"/>
+        </w:numPr>
+      </w:pPr>
+      <w:r>
+        <w:t>Monitor and analyse platform usage and performance</w:t>
+      </w:r>
+    </w:p>
+    <w:p>
+      <w:pPr>
+        <w:numPr>
+          <w:ilvl w:val="0"/>
+          <w:numId w:val="15"/>
+        </w:numPr>
+      </w:pPr>
+      <w:r>
+        <w:t>Comply with legal and regulatory obligations</w:t>
+      </w:r>
+    </w:p>
+    <w:p>
+      <w:pPr>
+        <w:numPr>
+          <w:ilvl w:val="0"/>
+          <w:numId w:val="15"/>
+        </w:numPr>
+      </w:pPr>
+      <w:r>
+        <w:t>Improve the accuracy, relevance, and safety of our AI tools</w:t>
+      </w:r>
+    </w:p>
+    <w:p>
+      <w:pPr>
+        <w:numPr>
+          <w:ilvl w:val="0"/>
+          <w:numId w:val="15"/>
+        </w:numPr>
+      </w:pPr>
+      <w:r>
+        <w:t>Send marketing communications (only where consent is provided)</w:t>
+      </w:r>
+    </w:p>
+    <w:p>
+      <w:r>
+        <w:t xml:space="preserve">You can opt out of marketing or non-essential analytics at any time by contacting us or managing your preferences on </w:t>
+      </w:r>
+      <w:hyperlink r:id="rId6" w:tgtFrame="_new" w:history="1">
+        <w:r>
+          <w:rPr>
+            <w:rStyle w:val="Hyperlink"/>
+          </w:rPr>
+          <w:t>https://compl-ai.co.uk</w:t>
+        </w:r>
+      </w:hyperlink>
       <w:r>
         <w:t>.</w:t>
       </w:r>
     </w:p>
     <w:p>
       <w:r>
-        <w:rPr>
-          <w:noProof/>
-        </w:rPr>
-        <w:pict w14:anchorId="400BA006">
-          <v:rect id="_x0000_i1037" alt="" style="width:451.3pt;height:.05pt;mso-width-percent:0;mso-height-percent:0;mso-width-percent:0;mso-height-percent:0" o:hralign="center" o:hrstd="t" o:hr="t" fillcolor="#a0a0a0" stroked="f"/>
+        <w:pict w14:anchorId="3E390861">
+          <v:rect id="_x0000_i1141" style="width:0;height:1.5pt" o:hralign="center" o:hrstd="t" o:hr="t" fillcolor="#a0a0a0" stroked="f"/>
         </w:pict>
       </w:r>
     </w:p>
@@ -505,12 +679,7 @@
           <w:b/>
           <w:bCs/>
         </w:rPr>
-        <w:t>4. LEGAL BASES FOR PROCESSING</w:t>
-      </w:r>
-    </w:p>
-    <w:p>
-      <w:r>
-        <w:t>We rely on the following legal bases:</w:t>
+        <w:t>5. Legal Bases for Processing</w:t>
       </w:r>
     </w:p>
     <w:tbl>
@@ -526,9 +695,9 @@
         <w:tblLook w:val="04A0" w:firstRow="1" w:lastRow="0" w:firstColumn="1" w:lastColumn="0" w:noHBand="0" w:noVBand="1"/>
       </w:tblPr>
       <w:tblGrid>
-        <w:gridCol w:w="2687"/>
-        <w:gridCol w:w="2138"/>
-        <w:gridCol w:w="3894"/>
+        <w:gridCol w:w="3046"/>
+        <w:gridCol w:w="2184"/>
+        <w:gridCol w:w="3796"/>
       </w:tblGrid>
       <w:tr>
         <w:trPr>
@@ -614,7 +783,7 @@
           </w:tcPr>
           <w:p>
             <w:r>
-              <w:t>Provide and operate service</w:t>
+              <w:t>Provide and operate services</w:t>
             </w:r>
           </w:p>
         </w:tc>
@@ -638,7 +807,7 @@
           </w:tcPr>
           <w:p>
             <w:r>
-              <w:t>Account registration, AI query responses</w:t>
+              <w:t>Account setup, AI query processing</w:t>
             </w:r>
           </w:p>
         </w:tc>
@@ -655,7 +824,7 @@
           </w:tcPr>
           <w:p>
             <w:r>
-              <w:t>Improve the platform</w:t>
+              <w:t>Improve platform performance</w:t>
             </w:r>
           </w:p>
         </w:tc>
@@ -679,7 +848,7 @@
           </w:tcPr>
           <w:p>
             <w:r>
-              <w:t>Usage analytics, model testing</w:t>
+              <w:t>Usage analytics, product enhancement</w:t>
             </w:r>
           </w:p>
         </w:tc>
@@ -778,7 +947,7 @@
           </w:tcPr>
           <w:p>
             <w:r>
-              <w:t>Regulatory compliance</w:t>
+              <w:t>Compliance and auditing</w:t>
             </w:r>
           </w:p>
         </w:tc>
@@ -802,7 +971,7 @@
           </w:tcPr>
           <w:p>
             <w:r>
-              <w:t>Financial record-keeping</w:t>
+              <w:t>Financial and regulatory record-keeping</w:t>
             </w:r>
           </w:p>
         </w:tc>
@@ -810,11 +979,8 @@
     </w:tbl>
     <w:p>
       <w:r>
-        <w:rPr>
-          <w:noProof/>
-        </w:rPr>
-        <w:pict w14:anchorId="1906E005">
-          <v:rect id="_x0000_i1036" alt="" style="width:451.3pt;height:.05pt;mso-width-percent:0;mso-height-percent:0;mso-width-percent:0;mso-height-percent:0" o:hralign="center" o:hrstd="t" o:hr="t" fillcolor="#a0a0a0" stroked="f"/>
+        <w:pict w14:anchorId="2D0333C7">
+          <v:rect id="_x0000_i1142" style="width:0;height:1.5pt" o:hralign="center" o:hrstd="t" o:hr="t" fillcolor="#a0a0a0" stroked="f"/>
         </w:pict>
       </w:r>
     </w:p>
@@ -830,104 +996,103 @@
           <w:b/>
           <w:bCs/>
         </w:rPr>
-        <w:t>5. SHARING YOUR DATA</w:t>
-      </w:r>
-    </w:p>
-    <w:p>
-      <w:r>
-        <w:t>We may share your data with:</w:t>
+        <w:t>6. Cookies and Tracking Technologies</w:t>
+      </w:r>
+    </w:p>
+    <w:p>
+      <w:r>
+        <w:t>We use cookies and similar technologies across our main domain and subdomains to:</w:t>
       </w:r>
     </w:p>
     <w:p>
       <w:pPr>
         <w:numPr>
           <w:ilvl w:val="0"/>
-          <w:numId w:val="5"/>
+          <w:numId w:val="16"/>
         </w:numPr>
       </w:pPr>
       <w:r>
-        <w:rPr>
-          <w:b/>
-          <w:bCs/>
-        </w:rPr>
-        <w:t>Sub-processors</w:t>
-      </w:r>
-      <w:r>
-        <w:t>: such as OpenAI (for AI processing), Stripe (for payment processing), and cloud infrastructure providers</w:t>
+        <w:t>Enable essential platform functions (e.g., login, security, billing)</w:t>
       </w:r>
     </w:p>
     <w:p>
       <w:pPr>
         <w:numPr>
           <w:ilvl w:val="0"/>
-          <w:numId w:val="5"/>
+          <w:numId w:val="16"/>
         </w:numPr>
       </w:pPr>
       <w:r>
-        <w:rPr>
-          <w:b/>
-          <w:bCs/>
-        </w:rPr>
-        <w:t>Regulatory bodies</w:t>
-      </w:r>
-      <w:r>
-        <w:t>: when required by law</w:t>
+        <w:t>Remember preferences and maintain sessions</w:t>
       </w:r>
     </w:p>
     <w:p>
       <w:pPr>
         <w:numPr>
           <w:ilvl w:val="0"/>
-          <w:numId w:val="5"/>
+          <w:numId w:val="16"/>
         </w:numPr>
       </w:pPr>
       <w:r>
-        <w:rPr>
-          <w:b/>
-          <w:bCs/>
-        </w:rPr>
-        <w:t>Professional advisers</w:t>
-      </w:r>
-      <w:r>
-        <w:t>: such as auditors, lawyers, and insurers</w:t>
+        <w:t>Measure and improve performance</w:t>
       </w:r>
     </w:p>
     <w:p>
       <w:pPr>
         <w:numPr>
           <w:ilvl w:val="0"/>
-          <w:numId w:val="5"/>
+          <w:numId w:val="16"/>
         </w:numPr>
       </w:pPr>
       <w:r>
-        <w:rPr>
-          <w:b/>
-          <w:bCs/>
-        </w:rPr>
-        <w:t>Third-party tools</w:t>
-      </w:r>
-      <w:r>
-        <w:t>: for analytics, CRM, and support (e.g., Google Analytics, Intercom)</w:t>
-      </w:r>
-    </w:p>
-    <w:p>
-      <w:r>
-        <w:lastRenderedPageBreak/>
-        <w:t>We use OpenAI L.L.C. as a sub-processor to generate responses based on user-submitted queries. No personal data is intentionally shared for training purposes. All data transfers to OpenAI are governed by strict contractual safeguards, including UK-approved Standard Contractual Clauses.</w:t>
-      </w:r>
-    </w:p>
-    <w:p>
-      <w:r>
-        <w:t>We never sell your personal data.</w:t>
-      </w:r>
-    </w:p>
-    <w:p>
-      <w:r>
-        <w:rPr>
-          <w:noProof/>
-        </w:rPr>
-        <w:pict w14:anchorId="37CCF17D">
-          <v:rect id="_x0000_i1035" alt="" style="width:451.3pt;height:.05pt;mso-width-percent:0;mso-height-percent:0;mso-width-percent:0;mso-height-percent:0" o:hralign="center" o:hrstd="t" o:hr="t" fillcolor="#a0a0a0" stroked="f"/>
+        <w:t>Manage cookie consent centrally through the main domain</w:t>
+      </w:r>
+    </w:p>
+    <w:p>
+      <w:r>
+        <w:rPr>
+          <w:b/>
+          <w:bCs/>
+        </w:rPr>
+        <w:t>Important:</w:t>
+      </w:r>
+      <w:r>
+        <w:br/>
+        <w:t xml:space="preserve">The cookie consent banner and preference controls are displayed </w:t>
+      </w:r>
+      <w:r>
+        <w:rPr>
+          <w:b/>
+          <w:bCs/>
+        </w:rPr>
+        <w:t>only on the main domain (compl-ai.co.uk)</w:t>
+      </w:r>
+      <w:r>
+        <w:t>.</w:t>
+      </w:r>
+      <w:r>
+        <w:br/>
+        <w:t>This central system manages consent for all subdomains.</w:t>
+      </w:r>
+    </w:p>
+    <w:p>
+      <w:r>
+        <w:t>If you access a subdomain directly (for example, app.compl-ai.co.uk), cookies may still function in accordance with your preferences set on the main domain.</w:t>
+      </w:r>
+      <w:r>
+        <w:br/>
+        <w:t>If no prior consent has been given, only essential cookies will operate.</w:t>
+      </w:r>
+    </w:p>
+    <w:p>
+      <w:r>
+        <w:t>For full details, see our Cookie Policy.</w:t>
+      </w:r>
+    </w:p>
+    <w:p>
+      <w:r>
+        <w:pict w14:anchorId="6EE61828">
+          <v:rect id="_x0000_i1143" style="width:0;height:1.5pt" o:hralign="center" o:hrstd="t" o:hr="t" fillcolor="#a0a0a0" stroked="f"/>
         </w:pict>
       </w:r>
     </w:p>
@@ -943,108 +1108,67 @@
           <w:b/>
           <w:bCs/>
         </w:rPr>
-        <w:t>6. COOKIES AND TRACKING TECHNOLOGIES</w:t>
-      </w:r>
-    </w:p>
-    <w:p>
-      <w:r>
-        <w:t>We use cookies and similar technologies to:</w:t>
+        <w:t>7. Data Retention</w:t>
+      </w:r>
+    </w:p>
+    <w:p>
+      <w:r>
+        <w:t>We retain personal data:</w:t>
       </w:r>
     </w:p>
     <w:p>
       <w:pPr>
         <w:numPr>
           <w:ilvl w:val="0"/>
-          <w:numId w:val="6"/>
+          <w:numId w:val="17"/>
         </w:numPr>
       </w:pPr>
       <w:r>
-        <w:t>Remember user preferences</w:t>
+        <w:lastRenderedPageBreak/>
+        <w:t>For as long as your account remains active</w:t>
       </w:r>
     </w:p>
     <w:p>
       <w:pPr>
         <w:numPr>
           <w:ilvl w:val="0"/>
-          <w:numId w:val="6"/>
+          <w:numId w:val="17"/>
         </w:numPr>
       </w:pPr>
       <w:r>
-        <w:t>Analyse website traffic</w:t>
+        <w:t xml:space="preserve">For up to </w:t>
+      </w:r>
+      <w:r>
+        <w:rPr>
+          <w:b/>
+          <w:bCs/>
+        </w:rPr>
+        <w:t>36 months</w:t>
+      </w:r>
+      <w:r>
+        <w:t xml:space="preserve"> after closure for compliance and auditing</w:t>
       </w:r>
     </w:p>
     <w:p>
       <w:pPr>
         <w:numPr>
           <w:ilvl w:val="0"/>
-          <w:numId w:val="6"/>
+          <w:numId w:val="17"/>
         </w:numPr>
       </w:pPr>
       <w:r>
-        <w:t>Improve functionality and user experience</w:t>
-      </w:r>
-    </w:p>
-    <w:p>
-      <w:r>
-        <w:t xml:space="preserve">You can manage cookie preferences through your browser settings. For browser-specific guidance, see: </w:t>
-      </w:r>
-      <w:hyperlink r:id="rId5" w:history="1">
-        <w:r>
-          <w:rPr>
-            <w:rStyle w:val="Hyperlink"/>
-          </w:rPr>
-          <w:t>Chrome</w:t>
-        </w:r>
-      </w:hyperlink>
-      <w:r>
-        <w:t xml:space="preserve">, </w:t>
-      </w:r>
-      <w:hyperlink r:id="rId6" w:history="1">
-        <w:r>
-          <w:rPr>
-            <w:rStyle w:val="Hyperlink"/>
-          </w:rPr>
-          <w:t>Safari</w:t>
-        </w:r>
-      </w:hyperlink>
-      <w:r>
-        <w:t xml:space="preserve">, </w:t>
-      </w:r>
-      <w:hyperlink r:id="rId7" w:history="1">
-        <w:r>
-          <w:rPr>
-            <w:rStyle w:val="Hyperlink"/>
-          </w:rPr>
-          <w:t>Firefox</w:t>
-        </w:r>
-      </w:hyperlink>
-      <w:r>
-        <w:t xml:space="preserve">, </w:t>
-      </w:r>
-      <w:hyperlink r:id="rId8" w:history="1">
-        <w:r>
-          <w:rPr>
-            <w:rStyle w:val="Hyperlink"/>
-          </w:rPr>
-          <w:t>Edge</w:t>
-        </w:r>
-      </w:hyperlink>
-      <w:r>
-        <w:t>.</w:t>
-      </w:r>
-    </w:p>
-    <w:p>
-      <w:r>
-        <w:t>For full details, please refer to our [Cookie Policy].</w:t>
-      </w:r>
-    </w:p>
-    <w:p>
-      <w:r>
-        <w:rPr>
-          <w:noProof/>
-        </w:rPr>
-        <w:pict w14:anchorId="4C5921CD">
-          <v:rect id="_x0000_i1034" alt="" style="width:451.3pt;height:.05pt;mso-width-percent:0;mso-height-percent:0;mso-width-percent:0;mso-height-percent:0" o:hralign="center" o:hrstd="t" o:hr="t" fillcolor="#a0a0a0" stroked="f"/>
+        <w:t>In anonymised form for analytics beyond that period</w:t>
+      </w:r>
+    </w:p>
+    <w:p>
+      <w:r>
+        <w:t>You may request earlier deletion of your data unless legal or regulatory obligations require retention.</w:t>
+      </w:r>
+    </w:p>
+    <w:p>
+      <w:r>
+        <w:pict w14:anchorId="0C399F96">
+          <v:rect id="_x0000_i1144" style="width:0;height:1.5pt" o:hralign="center" o:hrstd="t" o:hr="t" fillcolor="#a0a0a0" stroked="f"/>
         </w:pict>
       </w:r>
     </w:p>
@@ -1060,324 +1184,515 @@
           <w:b/>
           <w:bCs/>
         </w:rPr>
-        <w:t>7. DATA RETENTION</w:t>
-      </w:r>
-    </w:p>
-    <w:p>
-      <w:r>
-        <w:t>We retain personal data:</w:t>
+        <w:t>8. Sharing Your Data</w:t>
+      </w:r>
+    </w:p>
+    <w:p>
+      <w:r>
+        <w:t>We may share personal data with:</w:t>
       </w:r>
     </w:p>
     <w:p>
       <w:pPr>
         <w:numPr>
           <w:ilvl w:val="0"/>
-          <w:numId w:val="7"/>
+          <w:numId w:val="18"/>
         </w:numPr>
       </w:pPr>
       <w:r>
-        <w:t>For as long as your account is active</w:t>
+        <w:rPr>
+          <w:b/>
+          <w:bCs/>
+        </w:rPr>
+        <w:t>Sub-processors:</w:t>
+      </w:r>
+      <w:r>
+        <w:t xml:space="preserve"> including </w:t>
+      </w:r>
+      <w:r>
+        <w:rPr>
+          <w:b/>
+          <w:bCs/>
+        </w:rPr>
+        <w:t>Google Cloud Gemini</w:t>
+      </w:r>
+      <w:r>
+        <w:t xml:space="preserve"> (AI processing), </w:t>
+      </w:r>
+      <w:r>
+        <w:rPr>
+          <w:b/>
+          <w:bCs/>
+        </w:rPr>
+        <w:t>Stripe</w:t>
+      </w:r>
+      <w:r>
+        <w:t xml:space="preserve"> (payments), and hosting providers</w:t>
       </w:r>
     </w:p>
     <w:p>
       <w:pPr>
         <w:numPr>
           <w:ilvl w:val="0"/>
-          <w:numId w:val="7"/>
+          <w:numId w:val="18"/>
         </w:numPr>
       </w:pPr>
       <w:r>
-        <w:t>For 36 months after account closure to support compliance verification, audit traceability, and analytics</w:t>
+        <w:rPr>
+          <w:b/>
+          <w:bCs/>
+        </w:rPr>
+        <w:t>Analytics and customer support tools:</w:t>
+      </w:r>
+      <w:r>
+        <w:t xml:space="preserve"> such as Google Analytics and Intercom</w:t>
       </w:r>
     </w:p>
     <w:p>
       <w:pPr>
         <w:numPr>
           <w:ilvl w:val="0"/>
-          <w:numId w:val="7"/>
+          <w:numId w:val="18"/>
         </w:numPr>
       </w:pPr>
       <w:r>
-        <w:t>Anonymised usage data may be retained indefinitely for analytics</w:t>
-      </w:r>
-    </w:p>
-    <w:p>
-      <w:r>
-        <w:t>You may request earlier deletion of your data unless we are required to retain it by law.</w:t>
-      </w:r>
-    </w:p>
-    <w:p>
-      <w:r>
-        <w:rPr>
-          <w:noProof/>
-        </w:rPr>
-        <w:pict w14:anchorId="127283B3">
-          <v:rect id="_x0000_i1033" alt="" style="width:451.3pt;height:.05pt;mso-width-percent:0;mso-height-percent:0;mso-width-percent:0;mso-height-percent:0" o:hralign="center" o:hrstd="t" o:hr="t" fillcolor="#a0a0a0" stroked="f"/>
-        </w:pict>
-      </w:r>
-    </w:p>
-    <w:p>
-      <w:pPr>
-        <w:rPr>
-          <w:b/>
-          <w:bCs/>
-        </w:rPr>
-      </w:pPr>
-      <w:r>
-        <w:rPr>
-          <w:b/>
-          <w:bCs/>
-        </w:rPr>
-        <w:t>8. INTERNATIONAL TRANSFERS</w:t>
-      </w:r>
-    </w:p>
-    <w:p>
-      <w:r>
-        <w:t>Some of our partners and sub-processors (e.g., OpenAI, Stripe) may process your data outside the UK or EEA. We ensure adequate safeguards such as:</w:t>
+        <w:rPr>
+          <w:b/>
+          <w:bCs/>
+        </w:rPr>
+        <w:t>Professional advisers:</w:t>
+      </w:r>
+      <w:r>
+        <w:t xml:space="preserve"> including auditors, legal counsel, and insurers</w:t>
       </w:r>
     </w:p>
     <w:p>
       <w:pPr>
         <w:numPr>
           <w:ilvl w:val="0"/>
-          <w:numId w:val="8"/>
+          <w:numId w:val="18"/>
         </w:numPr>
       </w:pPr>
       <w:r>
-        <w:t>Standard Contractual Clauses</w:t>
+        <w:rPr>
+          <w:b/>
+          <w:bCs/>
+        </w:rPr>
+        <w:t>Regulatory authorities:</w:t>
+      </w:r>
+      <w:r>
+        <w:t xml:space="preserve"> when required by law</w:t>
+      </w:r>
+    </w:p>
+    <w:p>
+      <w:r>
+        <w:t>We do not sell your personal data under any circumstances.</w:t>
+      </w:r>
+      <w:r>
+        <w:br/>
+        <w:t xml:space="preserve">All third-party partners are bound by data processing agreements and operate under approved international safeguards such as </w:t>
+      </w:r>
+      <w:r>
+        <w:rPr>
+          <w:b/>
+          <w:bCs/>
+        </w:rPr>
+        <w:t>Standard Contractual Clauses (SCCs)</w:t>
+      </w:r>
+      <w:r>
+        <w:t xml:space="preserve"> or the </w:t>
+      </w:r>
+      <w:r>
+        <w:rPr>
+          <w:b/>
+          <w:bCs/>
+        </w:rPr>
+        <w:t>UK International Data Transfer Agreement (IDTA)</w:t>
+      </w:r>
+      <w:r>
+        <w:t>.</w:t>
+      </w:r>
+    </w:p>
+    <w:p>
+      <w:r>
+        <w:pict w14:anchorId="19ABE3EF">
+          <v:rect id="_x0000_i1145" style="width:0;height:1.5pt" o:hralign="center" o:hrstd="t" o:hr="t" fillcolor="#a0a0a0" stroked="f"/>
+        </w:pict>
+      </w:r>
+    </w:p>
+    <w:p>
+      <w:pPr>
+        <w:rPr>
+          <w:b/>
+          <w:bCs/>
+        </w:rPr>
+      </w:pPr>
+      <w:r>
+        <w:rPr>
+          <w:b/>
+          <w:bCs/>
+        </w:rPr>
+        <w:t>9. International Data Transfers</w:t>
+      </w:r>
+    </w:p>
+    <w:p>
+      <w:r>
+        <w:t>Some partners (e.g., Google Cloud, Stripe) may process data outside the UK or EEA.</w:t>
+      </w:r>
+      <w:r>
+        <w:br/>
+        <w:t>We ensure adequate data protection measures are in place, including:</w:t>
       </w:r>
     </w:p>
     <w:p>
       <w:pPr>
         <w:numPr>
           <w:ilvl w:val="0"/>
-          <w:numId w:val="8"/>
+          <w:numId w:val="19"/>
         </w:numPr>
       </w:pPr>
       <w:r>
-        <w:t>UK International Data Transfer Agreement (IDTA) or IDTA Addendum</w:t>
+        <w:t>Standard Contractual Clauses (SCCs)</w:t>
       </w:r>
     </w:p>
     <w:p>
       <w:pPr>
         <w:numPr>
           <w:ilvl w:val="0"/>
-          <w:numId w:val="8"/>
+          <w:numId w:val="19"/>
         </w:numPr>
       </w:pPr>
       <w:r>
-        <w:t>Data Processing Agreements with sub-processors</w:t>
-      </w:r>
-    </w:p>
-    <w:p>
-      <w:r>
-        <w:t>Details of international transfers and safeguards are available upon request.</w:t>
-      </w:r>
-    </w:p>
-    <w:p>
-      <w:r>
-        <w:rPr>
-          <w:noProof/>
-        </w:rPr>
-        <w:pict w14:anchorId="4E3335C8">
-          <v:rect id="_x0000_i1032" alt="" style="width:451.3pt;height:.05pt;mso-width-percent:0;mso-height-percent:0;mso-width-percent:0;mso-height-percent:0" o:hralign="center" o:hrstd="t" o:hr="t" fillcolor="#a0a0a0" stroked="f"/>
-        </w:pict>
-      </w:r>
-    </w:p>
-    <w:p>
-      <w:pPr>
-        <w:rPr>
-          <w:b/>
-          <w:bCs/>
-        </w:rPr>
-      </w:pPr>
-      <w:r>
-        <w:rPr>
-          <w:b/>
-          <w:bCs/>
-        </w:rPr>
-        <w:t>9. YOUR RIGHTS</w:t>
-      </w:r>
-    </w:p>
-    <w:p>
-      <w:r>
-        <w:t>Under the UK GDPR, you have rights to:</w:t>
+        <w:t>UK IDTA or Addendum agreements</w:t>
       </w:r>
     </w:p>
     <w:p>
       <w:pPr>
         <w:numPr>
           <w:ilvl w:val="0"/>
-          <w:numId w:val="9"/>
+          <w:numId w:val="19"/>
         </w:numPr>
       </w:pPr>
       <w:r>
-        <w:lastRenderedPageBreak/>
-        <w:t>Access your personal data</w:t>
+        <w:t>Binding contractual and technical safeguards</w:t>
+      </w:r>
+    </w:p>
+    <w:p>
+      <w:r>
+        <w:t>Further details are available upon request.</w:t>
+      </w:r>
+    </w:p>
+    <w:p>
+      <w:r>
+        <w:pict w14:anchorId="72540244">
+          <v:rect id="_x0000_i1146" style="width:0;height:1.5pt" o:hralign="center" o:hrstd="t" o:hr="t" fillcolor="#a0a0a0" stroked="f"/>
+        </w:pict>
+      </w:r>
+    </w:p>
+    <w:p>
+      <w:pPr>
+        <w:rPr>
+          <w:b/>
+          <w:bCs/>
+        </w:rPr>
+      </w:pPr>
+      <w:r>
+        <w:rPr>
+          <w:b/>
+          <w:bCs/>
+        </w:rPr>
+        <w:t>10. Your Rights</w:t>
+      </w:r>
+    </w:p>
+    <w:p>
+      <w:r>
+        <w:t xml:space="preserve">Under the </w:t>
+      </w:r>
+      <w:r>
+        <w:rPr>
+          <w:b/>
+          <w:bCs/>
+        </w:rPr>
+        <w:t>UK GDPR</w:t>
+      </w:r>
+      <w:r>
+        <w:t>, you have the right to:</w:t>
       </w:r>
     </w:p>
     <w:p>
       <w:pPr>
         <w:numPr>
           <w:ilvl w:val="0"/>
-          <w:numId w:val="9"/>
+          <w:numId w:val="20"/>
         </w:numPr>
       </w:pPr>
       <w:r>
-        <w:t>Rectify inaccurate data</w:t>
+        <w:t>Access your personal data</w:t>
       </w:r>
     </w:p>
     <w:p>
       <w:pPr>
         <w:numPr>
           <w:ilvl w:val="0"/>
-          <w:numId w:val="9"/>
+          <w:numId w:val="20"/>
         </w:numPr>
       </w:pPr>
       <w:r>
-        <w:t>Erase your data ("right to be forgotten")</w:t>
+        <w:t>Request corrections to inaccurate data</w:t>
       </w:r>
     </w:p>
     <w:p>
       <w:pPr>
         <w:numPr>
           <w:ilvl w:val="0"/>
-          <w:numId w:val="9"/>
+          <w:numId w:val="20"/>
         </w:numPr>
       </w:pPr>
       <w:r>
-        <w:t>Restrict or object to processing</w:t>
+        <w:t>Request deletion (“right to be forgotten”)</w:t>
       </w:r>
     </w:p>
     <w:p>
       <w:pPr>
         <w:numPr>
           <w:ilvl w:val="0"/>
-          <w:numId w:val="9"/>
+          <w:numId w:val="20"/>
         </w:numPr>
       </w:pPr>
       <w:r>
-        <w:t>Data portability</w:t>
+        <w:t>Restrict or object to processing</w:t>
       </w:r>
     </w:p>
     <w:p>
       <w:pPr>
         <w:numPr>
           <w:ilvl w:val="0"/>
-          <w:numId w:val="9"/>
+          <w:numId w:val="20"/>
         </w:numPr>
       </w:pPr>
       <w:r>
-        <w:t>Withdraw consent at any time</w:t>
+        <w:t>Request data portability</w:t>
       </w:r>
     </w:p>
     <w:p>
       <w:pPr>
         <w:numPr>
           <w:ilvl w:val="0"/>
-          <w:numId w:val="9"/>
+          <w:numId w:val="20"/>
         </w:numPr>
       </w:pPr>
       <w:r>
-        <w:t>Lodge a complaint with the Information Commissioner's Office (ICO)</w:t>
-      </w:r>
-    </w:p>
-    <w:p>
-      <w:r>
-        <w:t xml:space="preserve">To exercise your rights, contact </w:t>
-      </w:r>
-      <w:r>
-        <w:t>info@compl-ai.co.uk</w:t>
-      </w:r>
-    </w:p>
-    <w:p>
-      <w:r>
-        <w:rPr>
-          <w:noProof/>
-        </w:rPr>
-        <w:pict w14:anchorId="1DA305A3">
-          <v:rect id="_x0000_i1031" alt="" style="width:451.3pt;height:.05pt;mso-width-percent:0;mso-height-percent:0;mso-width-percent:0;mso-height-percent:0" o:hralign="center" o:hrstd="t" o:hr="t" fillcolor="#a0a0a0" stroked="f"/>
-        </w:pict>
-      </w:r>
-    </w:p>
-    <w:p>
-      <w:pPr>
-        <w:rPr>
-          <w:b/>
-          <w:bCs/>
-        </w:rPr>
-      </w:pPr>
-      <w:r>
-        <w:rPr>
-          <w:b/>
-          <w:bCs/>
-        </w:rPr>
-        <w:t>10. SECURITY MEASURES</w:t>
-      </w:r>
-    </w:p>
-    <w:p>
-      <w:r>
-        <w:t>We implement robust technical and organisational measures including:</w:t>
+        <w:t>Withdraw consent at any time</w:t>
       </w:r>
     </w:p>
     <w:p>
       <w:pPr>
         <w:numPr>
           <w:ilvl w:val="0"/>
-          <w:numId w:val="10"/>
+          <w:numId w:val="20"/>
         </w:numPr>
       </w:pPr>
       <w:r>
-        <w:t>Encryption in transit and at rest</w:t>
+        <w:t xml:space="preserve">Complain to the </w:t>
+      </w:r>
+      <w:r>
+        <w:rPr>
+          <w:b/>
+          <w:bCs/>
+        </w:rPr>
+        <w:t>Information Commissioner’s Office (ICO)</w:t>
+      </w:r>
+    </w:p>
+    <w:p>
+      <w:r>
+        <w:t xml:space="preserve">To exercise any of these rights, contact </w:t>
+      </w:r>
+      <w:r>
+        <w:rPr>
+          <w:b/>
+          <w:bCs/>
+        </w:rPr>
+        <w:t>info@compl-ai.co.uk</w:t>
+      </w:r>
+      <w:r>
+        <w:t>.</w:t>
+      </w:r>
+    </w:p>
+    <w:p>
+      <w:r>
+        <w:pict w14:anchorId="1BE7DE9F">
+          <v:rect id="_x0000_i1147" style="width:0;height:1.5pt" o:hralign="center" o:hrstd="t" o:hr="t" fillcolor="#a0a0a0" stroked="f"/>
+        </w:pict>
+      </w:r>
+    </w:p>
+    <w:p>
+      <w:pPr>
+        <w:rPr>
+          <w:b/>
+          <w:bCs/>
+        </w:rPr>
+      </w:pPr>
+      <w:r>
+        <w:rPr>
+          <w:b/>
+          <w:bCs/>
+        </w:rPr>
+        <w:t>11. Security Measures</w:t>
+      </w:r>
+    </w:p>
+    <w:p>
+      <w:r>
+        <w:t>We implement robust security controls including:</w:t>
       </w:r>
     </w:p>
     <w:p>
       <w:pPr>
         <w:numPr>
           <w:ilvl w:val="0"/>
-          <w:numId w:val="10"/>
+          <w:numId w:val="21"/>
         </w:numPr>
       </w:pPr>
       <w:r>
-        <w:t>Multi-factor authentication</w:t>
+        <w:t>Encryption in transit and at rest</w:t>
       </w:r>
     </w:p>
     <w:p>
       <w:pPr>
         <w:numPr>
           <w:ilvl w:val="0"/>
-          <w:numId w:val="10"/>
+          <w:numId w:val="21"/>
         </w:numPr>
       </w:pPr>
       <w:r>
-        <w:t>Role-based access controls</w:t>
+        <w:t>Multi-factor authentication for user accounts</w:t>
       </w:r>
     </w:p>
     <w:p>
       <w:pPr>
         <w:numPr>
           <w:ilvl w:val="0"/>
-          <w:numId w:val="10"/>
+          <w:numId w:val="21"/>
         </w:numPr>
       </w:pPr>
       <w:r>
-        <w:t>Regular security audits and penetration testing</w:t>
+        <w:t>Role-based access controls</w:t>
       </w:r>
     </w:p>
     <w:p>
       <w:pPr>
         <w:numPr>
           <w:ilvl w:val="0"/>
-          <w:numId w:val="10"/>
+          <w:numId w:val="21"/>
         </w:numPr>
       </w:pPr>
       <w:r>
-        <w:t>Staff training on data security and privacy</w:t>
-      </w:r>
-    </w:p>
-    <w:p>
-      <w:r>
-        <w:t>For enhanced confidentiality, user-submitted queries are encrypted at rest and are not accessible to our staff except where needed for support or troubleshooting purposes.</w:t>
+        <w:t>Regular penetration testing and security audits</w:t>
+      </w:r>
+    </w:p>
+    <w:p>
+      <w:pPr>
+        <w:numPr>
+          <w:ilvl w:val="0"/>
+          <w:numId w:val="21"/>
+        </w:numPr>
+      </w:pPr>
+      <w:r>
+        <w:t>Staff training on privacy and data handling</w:t>
+      </w:r>
+    </w:p>
+    <w:p>
+      <w:r>
+        <w:t>Access to personal data is limited to authorised personnel for legitimate business purposes only.</w:t>
+      </w:r>
+    </w:p>
+    <w:p>
+      <w:r>
+        <w:pict w14:anchorId="29542D3D">
+          <v:rect id="_x0000_i1148" style="width:0;height:1.5pt" o:hralign="center" o:hrstd="t" o:hr="t" fillcolor="#a0a0a0" stroked="f"/>
+        </w:pict>
+      </w:r>
+    </w:p>
+    <w:p>
+      <w:pPr>
+        <w:rPr>
+          <w:b/>
+          <w:bCs/>
+        </w:rPr>
+      </w:pPr>
+      <w:r>
+        <w:rPr>
+          <w:b/>
+          <w:bCs/>
+        </w:rPr>
+        <w:lastRenderedPageBreak/>
+        <w:t>12. Use of Artificial Intelligence (AI)</w:t>
+      </w:r>
+    </w:p>
+    <w:p>
+      <w:r>
+        <w:t xml:space="preserve">We use </w:t>
+      </w:r>
+      <w:r>
+        <w:rPr>
+          <w:b/>
+          <w:bCs/>
+        </w:rPr>
+        <w:t>Google Cloud Gemini</w:t>
+      </w:r>
+      <w:r>
+        <w:t xml:space="preserve"> to generate responses to user-submitted compliance and legal queries.</w:t>
+      </w:r>
+      <w:r>
+        <w:br/>
+        <w:t xml:space="preserve">These responses are generated </w:t>
+      </w:r>
+      <w:r>
+        <w:rPr>
+          <w:b/>
+          <w:bCs/>
+        </w:rPr>
+        <w:t>automatically</w:t>
+      </w:r>
+      <w:r>
+        <w:t xml:space="preserve"> by the AI model and are </w:t>
+      </w:r>
+      <w:r>
+        <w:rPr>
+          <w:b/>
+          <w:bCs/>
+        </w:rPr>
+        <w:t>not reviewed or modified by humans</w:t>
+      </w:r>
+      <w:r>
+        <w:t xml:space="preserve"> before being shown.</w:t>
+      </w:r>
+    </w:p>
+    <w:p>
+      <w:r>
+        <w:t>The AI does not make decisions about individuals or create legally binding outcomes.</w:t>
+      </w:r>
+      <w:r>
+        <w:br/>
+        <w:t>Users remain responsible for interpreting and applying any generated information appropriately.</w:t>
+      </w:r>
+    </w:p>
+    <w:p>
+      <w:r>
+        <w:t xml:space="preserve">We do </w:t>
+      </w:r>
+      <w:r>
+        <w:rPr>
+          <w:b/>
+          <w:bCs/>
+        </w:rPr>
+        <w:t>not</w:t>
+      </w:r>
+      <w:r>
+        <w:t xml:space="preserve"> use personal data for AI model training or automated decision-making under Article 22 of the UK GDPR.</w:t>
+      </w:r>
+      <w:r>
+        <w:br/>
+        <w:t>Where profiling is used to enhance response accuracy, it is subject to human oversight and does not produce significant or legal effects.</w:t>
       </w:r>
     </w:p>
     <w:p>
@@ -1385,8 +1700,8 @@
         <w:rPr>
           <w:noProof/>
         </w:rPr>
-        <w:pict w14:anchorId="121BF8BD">
-          <v:rect id="_x0000_i1030" alt="" style="width:451.3pt;height:.05pt;mso-width-percent:0;mso-height-percent:0;mso-width-percent:0;mso-height-percent:0" o:hralign="center" o:hrstd="t" o:hr="t" fillcolor="#a0a0a0" stroked="f"/>
+        <w:pict w14:anchorId="62F7513F">
+          <v:rect id="_x0000_i1153" alt="" style="width:451.3pt;height:.05pt;mso-width-percent:0;mso-height-percent:0;mso-width-percent:0;mso-height-percent:0" o:hralign="center" o:hrstd="t" o:hr="t" fillcolor="#a0a0a0" stroked="f"/>
         </w:pict>
       </w:r>
     </w:p>
@@ -1402,20 +1717,20 @@
           <w:b/>
           <w:bCs/>
         </w:rPr>
-        <w:t>11. THIRD-PARTY LINKS</w:t>
-      </w:r>
-    </w:p>
-    <w:p>
-      <w:r>
-        <w:t xml:space="preserve">Our </w:t>
-      </w:r>
-      <w:proofErr w:type="gramStart"/>
-      <w:r>
-        <w:t>Website</w:t>
-      </w:r>
-      <w:proofErr w:type="gramEnd"/>
-      <w:r>
-        <w:t xml:space="preserve"> may contain links to third-party websites. We are not responsible for the privacy practices of those sites. We recommend reviewing their privacy policies.</w:t>
+        <w:t>13. Third-Party Links</w:t>
+      </w:r>
+    </w:p>
+    <w:p>
+      <w:r>
+        <w:t>Our Website and subdomains may contain links to external websites.</w:t>
+      </w:r>
+      <w:r>
+        <w:br/>
+        <w:t>We are not responsible for their content, privacy practices, or cookie use.</w:t>
+      </w:r>
+      <w:r>
+        <w:br/>
+        <w:t>We recommend reviewing their policies before providing any personal data.</w:t>
       </w:r>
     </w:p>
     <w:p>
@@ -1423,8 +1738,8 @@
         <w:rPr>
           <w:noProof/>
         </w:rPr>
-        <w:pict w14:anchorId="562218D1">
-          <v:rect id="_x0000_i1029" alt="" style="width:451.3pt;height:.05pt;mso-width-percent:0;mso-height-percent:0;mso-width-percent:0;mso-height-percent:0" o:hralign="center" o:hrstd="t" o:hr="t" fillcolor="#a0a0a0" stroked="f"/>
+        <w:pict w14:anchorId="4DA03744">
+          <v:rect id="_x0000_i1152" alt="" style="width:451.3pt;height:.05pt;mso-width-percent:0;mso-height-percent:0;mso-width-percent:0;mso-height-percent:0" o:hralign="center" o:hrstd="t" o:hr="t" fillcolor="#a0a0a0" stroked="f"/>
         </w:pict>
       </w:r>
     </w:p>
@@ -1440,12 +1755,30 @@
           <w:b/>
           <w:bCs/>
         </w:rPr>
-        <w:t>12. CHILDREN'S PRIVACY</w:t>
-      </w:r>
-    </w:p>
-    <w:p>
-      <w:r>
-        <w:t>Our services are intended for users over 18 years of age. We do not knowingly collect data from children. If you believe a child has provided us with personal data, please contact us immediately.</w:t>
+        <w:t>14. Children’s Privacy</w:t>
+      </w:r>
+    </w:p>
+    <w:p>
+      <w:r>
+        <w:t xml:space="preserve">Our services are intended for individuals aged </w:t>
+      </w:r>
+      <w:r>
+        <w:rPr>
+          <w:b/>
+          <w:bCs/>
+        </w:rPr>
+        <w:t>18 or over</w:t>
+      </w:r>
+      <w:r>
+        <w:t>.</w:t>
+      </w:r>
+      <w:r>
+        <w:br/>
+        <w:t>We do not knowingly collect personal data from children.</w:t>
+      </w:r>
+      <w:r>
+        <w:br/>
+        <w:t>If you believe a child has provided data, please contact us immediately.</w:t>
       </w:r>
     </w:p>
     <w:p>
@@ -1453,8 +1786,8 @@
         <w:rPr>
           <w:noProof/>
         </w:rPr>
-        <w:pict w14:anchorId="751EDF91">
-          <v:rect id="_x0000_i1028" alt="" style="width:451.3pt;height:.05pt;mso-width-percent:0;mso-height-percent:0;mso-width-percent:0;mso-height-percent:0" o:hralign="center" o:hrstd="t" o:hr="t" fillcolor="#a0a0a0" stroked="f"/>
+        <w:pict w14:anchorId="3E1FA1F4">
+          <v:rect id="_x0000_i1151" alt="" style="width:451.3pt;height:.05pt;mso-width-percent:0;mso-height-percent:0;mso-width-percent:0;mso-height-percent:0" o:hralign="center" o:hrstd="t" o:hr="t" fillcolor="#a0a0a0" stroked="f"/>
         </w:pict>
       </w:r>
     </w:p>
@@ -1470,32 +1803,33 @@
           <w:b/>
           <w:bCs/>
         </w:rPr>
-        <w:t>13. CHANGES TO THIS POLICY</w:t>
-      </w:r>
-    </w:p>
-    <w:p>
-      <w:r>
-        <w:t xml:space="preserve">We may update this Privacy Policy from time to time. We will notify you of material changes via email or through a notice on our </w:t>
-      </w:r>
-      <w:proofErr w:type="gramStart"/>
-      <w:r>
-        <w:t>Website</w:t>
-      </w:r>
-      <w:proofErr w:type="gramEnd"/>
-      <w:r>
-        <w:t>. Please review it periodically.</w:t>
-      </w:r>
-    </w:p>
-    <w:p>
-      <w:r>
-        <w:rPr>
-          <w:b/>
-          <w:bCs/>
-        </w:rPr>
-        <w:t>Last major update:</w:t>
-      </w:r>
-      <w:r>
-        <w:t xml:space="preserve"> Privacy Policy v1.0 – Initial version published 16 May 2025 (includes AI processing transparency, sub-processor disclosure, and data retention policy).</w:t>
+        <w:t>15. Changes to This Policy</w:t>
+      </w:r>
+    </w:p>
+    <w:p>
+      <w:r>
+        <w:t>We may update this Privacy Policy periodically.</w:t>
+      </w:r>
+      <w:r>
+        <w:br/>
+        <w:t>Major updates will be announced on our main website or via email notifications.</w:t>
+      </w:r>
+      <w:r>
+        <w:br/>
+        <w:t>The version number and date above always reflect the most recent revision.</w:t>
+      </w:r>
+    </w:p>
+    <w:p>
+      <w:r>
+        <w:rPr>
+          <w:b/>
+          <w:bCs/>
+        </w:rPr>
+        <w:t>Version 1.2 — Updated 5 November 2025</w:t>
+      </w:r>
+      <w:r>
+        <w:br/>
+        <w:t>This update includes expanded coverage for subdomains, unified cookie consent management, and additional AI processing transparency.</w:t>
       </w:r>
     </w:p>
     <w:p>
@@ -1503,9 +1837,8 @@
         <w:rPr>
           <w:noProof/>
         </w:rPr>
-        <w:lastRenderedPageBreak/>
-        <w:pict w14:anchorId="3C73AF1E">
-          <v:rect id="_x0000_i1027" alt="" style="width:451.3pt;height:.05pt;mso-width-percent:0;mso-height-percent:0;mso-width-percent:0;mso-height-percent:0" o:hralign="center" o:hrstd="t" o:hr="t" fillcolor="#a0a0a0" stroked="f"/>
+        <w:pict w14:anchorId="7F57D69F">
+          <v:rect id="_x0000_i1150" alt="" style="width:451.3pt;height:.05pt;mso-width-percent:0;mso-height-percent:0;mso-width-percent:0;mso-height-percent:0" o:hralign="center" o:hrstd="t" o:hr="t" fillcolor="#a0a0a0" stroked="f"/>
         </w:pict>
       </w:r>
     </w:p>
@@ -1521,118 +1854,50 @@
           <w:b/>
           <w:bCs/>
         </w:rPr>
-        <w:t>14. CONTACT US</w:t>
-      </w:r>
-    </w:p>
-    <w:p>
-      <w:r>
-        <w:t>For questions, concerns, or to exercise your rights, contact:</w:t>
+        <w:t>16. Contact Us</w:t>
+      </w:r>
+    </w:p>
+    <w:p>
+      <w:r>
+        <w:t>For any questions, concerns, or requests regarding this Privacy Policy, please contact:</w:t>
+      </w:r>
+    </w:p>
+    <w:p>
+      <w:r>
+        <w:rPr>
+          <w:b/>
+          <w:bCs/>
+        </w:rPr>
+        <w:t>Brilliant AI Ltd</w:t>
       </w:r>
       <w:r>
         <w:br/>
-      </w:r>
-      <w:r>
-        <w:rPr>
-          <w:b/>
-          <w:bCs/>
-        </w:rPr>
-        <w:t>Email:</w:t>
-      </w:r>
-      <w:r>
-        <w:t xml:space="preserve"> </w:t>
-      </w:r>
-      <w:r>
+        <w:t>1 Cathedral Square, Blackburn, England, BB1 1FB</w:t>
+      </w:r>
+      <w:r>
+        <w:br/>
+        <w:t xml:space="preserve">Email: </w:t>
+      </w:r>
+      <w:r>
+        <w:rPr>
+          <w:b/>
+          <w:bCs/>
+        </w:rPr>
         <w:t>info@compl-ai.co.uk</w:t>
       </w:r>
-      <w:r>
-        <w:t xml:space="preserve"> </w:t>
-      </w:r>
-      <w:r>
-        <w:br/>
-      </w:r>
-      <w:r>
-        <w:rPr>
-          <w:b/>
-          <w:bCs/>
-        </w:rPr>
-        <w:t>DPO Contact:</w:t>
-      </w:r>
-      <w:r>
-        <w:t xml:space="preserve"> </w:t>
-      </w:r>
-      <w:r>
-        <w:t>info@compl-ai.co.uk</w:t>
-      </w:r>
-      <w:r>
-        <w:br/>
-      </w:r>
-      <w:r>
-        <w:rPr>
-          <w:b/>
-          <w:bCs/>
-        </w:rPr>
-        <w:t>Address:</w:t>
-      </w:r>
-      <w:r>
-        <w:t xml:space="preserve"> Brilliant AI Ltd, 1 Cathedral Square, Blackburn, England, BB1 1FB</w:t>
-      </w:r>
     </w:p>
     <w:p>
       <w:r>
         <w:rPr>
           <w:noProof/>
         </w:rPr>
-        <w:pict w14:anchorId="3D11EC0A">
-          <v:rect id="_x0000_i1026" alt="" style="width:451.3pt;height:.05pt;mso-width-percent:0;mso-height-percent:0;mso-width-percent:0;mso-height-percent:0" o:hralign="center" o:hrstd="t" o:hr="t" fillcolor="#a0a0a0" stroked="f"/>
+        <w:pict w14:anchorId="44C41031">
+          <v:rect id="_x0000_i1149" alt="" style="width:451.3pt;height:.05pt;mso-width-percent:0;mso-height-percent:0;mso-width-percent:0;mso-height-percent:0" o:hralign="center" o:hrstd="t" o:hr="t" fillcolor="#a0a0a0" stroked="f"/>
         </w:pict>
       </w:r>
     </w:p>
     <w:p>
-      <w:pPr>
-        <w:rPr>
-          <w:b/>
-          <w:bCs/>
-        </w:rPr>
-      </w:pPr>
-      <w:r>
-        <w:rPr>
-          <w:b/>
-          <w:bCs/>
-        </w:rPr>
-        <w:t>15. USE OF ARTIFICIAL INTELLIGENCE (AI)</w:t>
-      </w:r>
-    </w:p>
-    <w:p>
-      <w:r>
-        <w:t>We use AI technologies, including large language models, to analyse user-submitted compliance queries and generate responses. These systems do not make decisions about individuals, and all outputs are reviewed or applied by human users. Where AI is used, we apply human oversight, bias mitigation controls, and regular model updates to improve fairness and accuracy.</w:t>
-      </w:r>
-    </w:p>
-    <w:p>
-      <w:r>
-        <w:t>We do not use your personal data for automated decision-making that produces legal or similarly significant effects under Article 22 of the UK GDPR.</w:t>
-      </w:r>
-    </w:p>
-    <w:p>
-      <w:r>
-        <w:t>While we do not use automated decision-making with legal effects, we may use automated profiling techniques to improve response relevance, understand user preferences, and optimise service performance. These processes are subject to human oversight and never produce legal or similarly significant outcomes.</w:t>
-      </w:r>
-    </w:p>
-    <w:p>
-      <w:r>
-        <w:rPr>
-          <w:noProof/>
-        </w:rPr>
-        <w:pict w14:anchorId="739902D0">
-          <v:rect id="_x0000_i1025" alt="" style="width:451.3pt;height:.05pt;mso-width-percent:0;mso-height-percent:0;mso-width-percent:0;mso-height-percent:0" o:hralign="center" o:hrstd="t" o:hr="t" fillcolor="#a0a0a0" stroked="f"/>
-        </w:pict>
-      </w:r>
-    </w:p>
-    <w:p>
-      <w:r>
-        <w:rPr>
-          <w:b/>
-          <w:bCs/>
-        </w:rPr>
+      <w:r>
         <w:t>© 2025 Brilliant AI Ltd. All rights reserved.</w:t>
       </w:r>
     </w:p>
@@ -1650,9 +1915,9 @@
 <file path=word/numbering.xml><?xml version="1.0" encoding="utf-8"?>
 <w:numbering xmlns:wpc="http://schemas.microsoft.com/office/word/2010/wordprocessingCanvas" xmlns:cx="http://schemas.microsoft.com/office/drawing/2014/chartex" xmlns:cx1="http://schemas.microsoft.com/office/drawing/2015/9/8/chartex" xmlns:cx2="http://schemas.microsoft.com/office/drawing/2015/10/21/chartex" xmlns:cx3="http://schemas.microsoft.com/office/drawing/2016/5/9/chartex" xmlns:cx4="http://schemas.microsoft.com/office/drawing/2016/5/10/chartex" xmlns:cx5="http://schemas.microsoft.com/office/drawing/2016/5/11/chartex" xmlns:cx6="http://schemas.microsoft.com/office/drawing/2016/5/12/chartex" xmlns:cx7="http://schemas.microsoft.com/office/drawing/2016/5/13/chartex" xmlns:cx8="http://schemas.microsoft.com/office/drawing/2016/5/14/chartex" xmlns:mc="http://schemas.openxmlformats.org/markup-compatibility/2006" xmlns:aink="http://schemas.microsoft.com/office/drawing/2016/ink" xmlns:am3d="http://schemas.microsoft.com/office/drawing/2017/model3d" xmlns:o="urn:schemas-microsoft-com:office:office" xmlns:oel="http://schemas.microsoft.com/office/2019/extlst" xmlns:r="http://schemas.openxmlformats.org/officeDocument/2006/relationships" xmlns:m="http://schemas.openxmlformats.org/officeDocument/2006/math" xmlns:v="urn:schemas-microsoft-com:vml" xmlns:wp14="http://schemas.microsoft.com/office/word/2010/wordprocessingDrawing" xmlns:wp="http://schemas.openxmlformats.org/drawingml/2006/wordprocessingDrawing" xmlns:w10="urn:schemas-microsoft-com:office:word" xmlns:w="http://schemas.openxmlformats.org/wordprocessingml/2006/main" xmlns:w14="http://schemas.microsoft.com/office/word/2010/wordml" xmlns:w15="http://schemas.microsoft.com/office/word/2012/wordml" xmlns:w16cex="http://schemas.microsoft.com/office/word/2018/wordml/cex" xmlns:w16cid="http://schemas.microsoft.com/office/word/2016/wordml/cid" xmlns:w16="http://schemas.microsoft.com/office/word/2018/wordml" xmlns:w16du="http://schemas.microsoft.com/office/word/2023/wordml/word16du" xmlns:w16sdtdh="http://schemas.microsoft.com/office/word/2020/wordml/sdtdatahash" xmlns:w16sdtfl="http://schemas.microsoft.com/office/word/2024/wordml/sdtformatlock" xmlns:w16se="http://schemas.microsoft.com/office/word/2015/wordml/symex" xmlns:wpg="http://schemas.microsoft.com/office/word/2010/wordprocessingGroup" xmlns:wpi="http://schemas.microsoft.com/office/word/2010/wordprocessingInk" xmlns:wne="http://schemas.microsoft.com/office/word/2006/wordml" xmlns:wps="http://schemas.microsoft.com/office/word/2010/wordprocessingShape" mc:Ignorable="w14 w15 w16se w16cid w16 w16cex w16sdtdh w16sdtfl w16du wp14">
   <w:abstractNum w:abstractNumId="0" w15:restartNumberingAfterBreak="0">
-    <w:nsid w:val="0D651868"/>
+    <w:nsid w:val="05AA6F57"/>
     <w:multiLevelType w:val="multilevel"/>
-    <w:tmpl w:val="F8A219F2"/>
+    <w:tmpl w:val="4D10B774"/>
     <w:lvl w:ilvl="0">
       <w:start w:val="1"/>
       <w:numFmt w:val="bullet"/>
@@ -1799,9 +2064,9 @@
     </w:lvl>
   </w:abstractNum>
   <w:abstractNum w:abstractNumId="1" w15:restartNumberingAfterBreak="0">
-    <w:nsid w:val="21475566"/>
+    <w:nsid w:val="0E5E6C78"/>
     <w:multiLevelType w:val="multilevel"/>
-    <w:tmpl w:val="E9F04536"/>
+    <w:tmpl w:val="0338C6CE"/>
     <w:lvl w:ilvl="0">
       <w:start w:val="1"/>
       <w:numFmt w:val="bullet"/>
@@ -1948,9 +2213,9 @@
     </w:lvl>
   </w:abstractNum>
   <w:abstractNum w:abstractNumId="2" w15:restartNumberingAfterBreak="0">
-    <w:nsid w:val="2C980B76"/>
+    <w:nsid w:val="122D0DE8"/>
     <w:multiLevelType w:val="multilevel"/>
-    <w:tmpl w:val="C342612C"/>
+    <w:tmpl w:val="3BCA2A46"/>
     <w:lvl w:ilvl="0">
       <w:start w:val="1"/>
       <w:numFmt w:val="bullet"/>
@@ -2097,9 +2362,9 @@
     </w:lvl>
   </w:abstractNum>
   <w:abstractNum w:abstractNumId="3" w15:restartNumberingAfterBreak="0">
-    <w:nsid w:val="3EB32000"/>
+    <w:nsid w:val="14163A99"/>
     <w:multiLevelType w:val="multilevel"/>
-    <w:tmpl w:val="BF22F4DA"/>
+    <w:tmpl w:val="58DA3B06"/>
     <w:lvl w:ilvl="0">
       <w:start w:val="1"/>
       <w:numFmt w:val="bullet"/>
@@ -2246,9 +2511,9 @@
     </w:lvl>
   </w:abstractNum>
   <w:abstractNum w:abstractNumId="4" w15:restartNumberingAfterBreak="0">
-    <w:nsid w:val="4DD3647A"/>
+    <w:nsid w:val="143E4CD3"/>
     <w:multiLevelType w:val="multilevel"/>
-    <w:tmpl w:val="CDD05E5E"/>
+    <w:tmpl w:val="ECF4CFF4"/>
     <w:lvl w:ilvl="0">
       <w:start w:val="1"/>
       <w:numFmt w:val="bullet"/>
@@ -2395,9 +2660,9 @@
     </w:lvl>
   </w:abstractNum>
   <w:abstractNum w:abstractNumId="5" w15:restartNumberingAfterBreak="0">
-    <w:nsid w:val="4F000250"/>
+    <w:nsid w:val="1BC05D69"/>
     <w:multiLevelType w:val="multilevel"/>
-    <w:tmpl w:val="A668946C"/>
+    <w:tmpl w:val="8280C734"/>
     <w:lvl w:ilvl="0">
       <w:start w:val="1"/>
       <w:numFmt w:val="bullet"/>
@@ -2544,9 +2809,9 @@
     </w:lvl>
   </w:abstractNum>
   <w:abstractNum w:abstractNumId="6" w15:restartNumberingAfterBreak="0">
-    <w:nsid w:val="55210DE1"/>
+    <w:nsid w:val="1CC262A7"/>
     <w:multiLevelType w:val="multilevel"/>
-    <w:tmpl w:val="4FF25D80"/>
+    <w:tmpl w:val="D3EE0C70"/>
     <w:lvl w:ilvl="0">
       <w:start w:val="1"/>
       <w:numFmt w:val="bullet"/>
@@ -2693,9 +2958,9 @@
     </w:lvl>
   </w:abstractNum>
   <w:abstractNum w:abstractNumId="7" w15:restartNumberingAfterBreak="0">
-    <w:nsid w:val="5CF27763"/>
+    <w:nsid w:val="313E61D8"/>
     <w:multiLevelType w:val="multilevel"/>
-    <w:tmpl w:val="D702E000"/>
+    <w:tmpl w:val="CC78A980"/>
     <w:lvl w:ilvl="0">
       <w:start w:val="1"/>
       <w:numFmt w:val="bullet"/>
@@ -2842,9 +3107,9 @@
     </w:lvl>
   </w:abstractNum>
   <w:abstractNum w:abstractNumId="8" w15:restartNumberingAfterBreak="0">
-    <w:nsid w:val="66620F7E"/>
+    <w:nsid w:val="450C1721"/>
     <w:multiLevelType w:val="multilevel"/>
-    <w:tmpl w:val="FDD45240"/>
+    <w:tmpl w:val="E272F33C"/>
     <w:lvl w:ilvl="0">
       <w:start w:val="1"/>
       <w:numFmt w:val="bullet"/>
@@ -2991,9 +3256,9 @@
     </w:lvl>
   </w:abstractNum>
   <w:abstractNum w:abstractNumId="9" w15:restartNumberingAfterBreak="0">
-    <w:nsid w:val="7FC74CBC"/>
+    <w:nsid w:val="4B276CD6"/>
     <w:multiLevelType w:val="multilevel"/>
-    <w:tmpl w:val="010472A4"/>
+    <w:tmpl w:val="5920A598"/>
     <w:lvl w:ilvl="0">
       <w:start w:val="1"/>
       <w:numFmt w:val="bullet"/>
@@ -3139,35 +3404,1707 @@
       </w:rPr>
     </w:lvl>
   </w:abstractNum>
-  <w:num w:numId="1" w16cid:durableId="1906985473">
+  <w:abstractNum w:abstractNumId="10" w15:restartNumberingAfterBreak="0">
+    <w:nsid w:val="57907E95"/>
+    <w:multiLevelType w:val="multilevel"/>
+    <w:tmpl w:val="FE42B10A"/>
+    <w:lvl w:ilvl="0">
+      <w:start w:val="1"/>
+      <w:numFmt w:val="bullet"/>
+      <w:lvlText w:val=""/>
+      <w:lvlJc w:val="left"/>
+      <w:pPr>
+        <w:tabs>
+          <w:tab w:val="num" w:pos="720"/>
+        </w:tabs>
+        <w:ind w:left="720" w:hanging="360"/>
+      </w:pPr>
+      <w:rPr>
+        <w:rFonts w:ascii="Symbol" w:hAnsi="Symbol" w:hint="default"/>
+        <w:sz w:val="20"/>
+      </w:rPr>
+    </w:lvl>
+    <w:lvl w:ilvl="1" w:tentative="1">
+      <w:start w:val="1"/>
+      <w:numFmt w:val="bullet"/>
+      <w:lvlText w:val="o"/>
+      <w:lvlJc w:val="left"/>
+      <w:pPr>
+        <w:tabs>
+          <w:tab w:val="num" w:pos="1440"/>
+        </w:tabs>
+        <w:ind w:left="1440" w:hanging="360"/>
+      </w:pPr>
+      <w:rPr>
+        <w:rFonts w:ascii="Courier New" w:hAnsi="Courier New" w:hint="default"/>
+        <w:sz w:val="20"/>
+      </w:rPr>
+    </w:lvl>
+    <w:lvl w:ilvl="2" w:tentative="1">
+      <w:start w:val="1"/>
+      <w:numFmt w:val="bullet"/>
+      <w:lvlText w:val=""/>
+      <w:lvlJc w:val="left"/>
+      <w:pPr>
+        <w:tabs>
+          <w:tab w:val="num" w:pos="2160"/>
+        </w:tabs>
+        <w:ind w:left="2160" w:hanging="360"/>
+      </w:pPr>
+      <w:rPr>
+        <w:rFonts w:ascii="Wingdings" w:hAnsi="Wingdings" w:hint="default"/>
+        <w:sz w:val="20"/>
+      </w:rPr>
+    </w:lvl>
+    <w:lvl w:ilvl="3" w:tentative="1">
+      <w:start w:val="1"/>
+      <w:numFmt w:val="bullet"/>
+      <w:lvlText w:val=""/>
+      <w:lvlJc w:val="left"/>
+      <w:pPr>
+        <w:tabs>
+          <w:tab w:val="num" w:pos="2880"/>
+        </w:tabs>
+        <w:ind w:left="2880" w:hanging="360"/>
+      </w:pPr>
+      <w:rPr>
+        <w:rFonts w:ascii="Wingdings" w:hAnsi="Wingdings" w:hint="default"/>
+        <w:sz w:val="20"/>
+      </w:rPr>
+    </w:lvl>
+    <w:lvl w:ilvl="4" w:tentative="1">
+      <w:start w:val="1"/>
+      <w:numFmt w:val="bullet"/>
+      <w:lvlText w:val=""/>
+      <w:lvlJc w:val="left"/>
+      <w:pPr>
+        <w:tabs>
+          <w:tab w:val="num" w:pos="3600"/>
+        </w:tabs>
+        <w:ind w:left="3600" w:hanging="360"/>
+      </w:pPr>
+      <w:rPr>
+        <w:rFonts w:ascii="Wingdings" w:hAnsi="Wingdings" w:hint="default"/>
+        <w:sz w:val="20"/>
+      </w:rPr>
+    </w:lvl>
+    <w:lvl w:ilvl="5" w:tentative="1">
+      <w:start w:val="1"/>
+      <w:numFmt w:val="bullet"/>
+      <w:lvlText w:val=""/>
+      <w:lvlJc w:val="left"/>
+      <w:pPr>
+        <w:tabs>
+          <w:tab w:val="num" w:pos="4320"/>
+        </w:tabs>
+        <w:ind w:left="4320" w:hanging="360"/>
+      </w:pPr>
+      <w:rPr>
+        <w:rFonts w:ascii="Wingdings" w:hAnsi="Wingdings" w:hint="default"/>
+        <w:sz w:val="20"/>
+      </w:rPr>
+    </w:lvl>
+    <w:lvl w:ilvl="6" w:tentative="1">
+      <w:start w:val="1"/>
+      <w:numFmt w:val="bullet"/>
+      <w:lvlText w:val=""/>
+      <w:lvlJc w:val="left"/>
+      <w:pPr>
+        <w:tabs>
+          <w:tab w:val="num" w:pos="5040"/>
+        </w:tabs>
+        <w:ind w:left="5040" w:hanging="360"/>
+      </w:pPr>
+      <w:rPr>
+        <w:rFonts w:ascii="Wingdings" w:hAnsi="Wingdings" w:hint="default"/>
+        <w:sz w:val="20"/>
+      </w:rPr>
+    </w:lvl>
+    <w:lvl w:ilvl="7" w:tentative="1">
+      <w:start w:val="1"/>
+      <w:numFmt w:val="bullet"/>
+      <w:lvlText w:val=""/>
+      <w:lvlJc w:val="left"/>
+      <w:pPr>
+        <w:tabs>
+          <w:tab w:val="num" w:pos="5760"/>
+        </w:tabs>
+        <w:ind w:left="5760" w:hanging="360"/>
+      </w:pPr>
+      <w:rPr>
+        <w:rFonts w:ascii="Wingdings" w:hAnsi="Wingdings" w:hint="default"/>
+        <w:sz w:val="20"/>
+      </w:rPr>
+    </w:lvl>
+    <w:lvl w:ilvl="8" w:tentative="1">
+      <w:start w:val="1"/>
+      <w:numFmt w:val="bullet"/>
+      <w:lvlText w:val=""/>
+      <w:lvlJc w:val="left"/>
+      <w:pPr>
+        <w:tabs>
+          <w:tab w:val="num" w:pos="6480"/>
+        </w:tabs>
+        <w:ind w:left="6480" w:hanging="360"/>
+      </w:pPr>
+      <w:rPr>
+        <w:rFonts w:ascii="Wingdings" w:hAnsi="Wingdings" w:hint="default"/>
+        <w:sz w:val="20"/>
+      </w:rPr>
+    </w:lvl>
+  </w:abstractNum>
+  <w:abstractNum w:abstractNumId="11" w15:restartNumberingAfterBreak="0">
+    <w:nsid w:val="57D418D9"/>
+    <w:multiLevelType w:val="multilevel"/>
+    <w:tmpl w:val="FF783AD8"/>
+    <w:lvl w:ilvl="0">
+      <w:start w:val="1"/>
+      <w:numFmt w:val="bullet"/>
+      <w:lvlText w:val=""/>
+      <w:lvlJc w:val="left"/>
+      <w:pPr>
+        <w:tabs>
+          <w:tab w:val="num" w:pos="720"/>
+        </w:tabs>
+        <w:ind w:left="720" w:hanging="360"/>
+      </w:pPr>
+      <w:rPr>
+        <w:rFonts w:ascii="Symbol" w:hAnsi="Symbol" w:hint="default"/>
+        <w:sz w:val="20"/>
+      </w:rPr>
+    </w:lvl>
+    <w:lvl w:ilvl="1" w:tentative="1">
+      <w:start w:val="1"/>
+      <w:numFmt w:val="bullet"/>
+      <w:lvlText w:val="o"/>
+      <w:lvlJc w:val="left"/>
+      <w:pPr>
+        <w:tabs>
+          <w:tab w:val="num" w:pos="1440"/>
+        </w:tabs>
+        <w:ind w:left="1440" w:hanging="360"/>
+      </w:pPr>
+      <w:rPr>
+        <w:rFonts w:ascii="Courier New" w:hAnsi="Courier New" w:hint="default"/>
+        <w:sz w:val="20"/>
+      </w:rPr>
+    </w:lvl>
+    <w:lvl w:ilvl="2" w:tentative="1">
+      <w:start w:val="1"/>
+      <w:numFmt w:val="bullet"/>
+      <w:lvlText w:val=""/>
+      <w:lvlJc w:val="left"/>
+      <w:pPr>
+        <w:tabs>
+          <w:tab w:val="num" w:pos="2160"/>
+        </w:tabs>
+        <w:ind w:left="2160" w:hanging="360"/>
+      </w:pPr>
+      <w:rPr>
+        <w:rFonts w:ascii="Wingdings" w:hAnsi="Wingdings" w:hint="default"/>
+        <w:sz w:val="20"/>
+      </w:rPr>
+    </w:lvl>
+    <w:lvl w:ilvl="3" w:tentative="1">
+      <w:start w:val="1"/>
+      <w:numFmt w:val="bullet"/>
+      <w:lvlText w:val=""/>
+      <w:lvlJc w:val="left"/>
+      <w:pPr>
+        <w:tabs>
+          <w:tab w:val="num" w:pos="2880"/>
+        </w:tabs>
+        <w:ind w:left="2880" w:hanging="360"/>
+      </w:pPr>
+      <w:rPr>
+        <w:rFonts w:ascii="Wingdings" w:hAnsi="Wingdings" w:hint="default"/>
+        <w:sz w:val="20"/>
+      </w:rPr>
+    </w:lvl>
+    <w:lvl w:ilvl="4" w:tentative="1">
+      <w:start w:val="1"/>
+      <w:numFmt w:val="bullet"/>
+      <w:lvlText w:val=""/>
+      <w:lvlJc w:val="left"/>
+      <w:pPr>
+        <w:tabs>
+          <w:tab w:val="num" w:pos="3600"/>
+        </w:tabs>
+        <w:ind w:left="3600" w:hanging="360"/>
+      </w:pPr>
+      <w:rPr>
+        <w:rFonts w:ascii="Wingdings" w:hAnsi="Wingdings" w:hint="default"/>
+        <w:sz w:val="20"/>
+      </w:rPr>
+    </w:lvl>
+    <w:lvl w:ilvl="5" w:tentative="1">
+      <w:start w:val="1"/>
+      <w:numFmt w:val="bullet"/>
+      <w:lvlText w:val=""/>
+      <w:lvlJc w:val="left"/>
+      <w:pPr>
+        <w:tabs>
+          <w:tab w:val="num" w:pos="4320"/>
+        </w:tabs>
+        <w:ind w:left="4320" w:hanging="360"/>
+      </w:pPr>
+      <w:rPr>
+        <w:rFonts w:ascii="Wingdings" w:hAnsi="Wingdings" w:hint="default"/>
+        <w:sz w:val="20"/>
+      </w:rPr>
+    </w:lvl>
+    <w:lvl w:ilvl="6" w:tentative="1">
+      <w:start w:val="1"/>
+      <w:numFmt w:val="bullet"/>
+      <w:lvlText w:val=""/>
+      <w:lvlJc w:val="left"/>
+      <w:pPr>
+        <w:tabs>
+          <w:tab w:val="num" w:pos="5040"/>
+        </w:tabs>
+        <w:ind w:left="5040" w:hanging="360"/>
+      </w:pPr>
+      <w:rPr>
+        <w:rFonts w:ascii="Wingdings" w:hAnsi="Wingdings" w:hint="default"/>
+        <w:sz w:val="20"/>
+      </w:rPr>
+    </w:lvl>
+    <w:lvl w:ilvl="7" w:tentative="1">
+      <w:start w:val="1"/>
+      <w:numFmt w:val="bullet"/>
+      <w:lvlText w:val=""/>
+      <w:lvlJc w:val="left"/>
+      <w:pPr>
+        <w:tabs>
+          <w:tab w:val="num" w:pos="5760"/>
+        </w:tabs>
+        <w:ind w:left="5760" w:hanging="360"/>
+      </w:pPr>
+      <w:rPr>
+        <w:rFonts w:ascii="Wingdings" w:hAnsi="Wingdings" w:hint="default"/>
+        <w:sz w:val="20"/>
+      </w:rPr>
+    </w:lvl>
+    <w:lvl w:ilvl="8" w:tentative="1">
+      <w:start w:val="1"/>
+      <w:numFmt w:val="bullet"/>
+      <w:lvlText w:val=""/>
+      <w:lvlJc w:val="left"/>
+      <w:pPr>
+        <w:tabs>
+          <w:tab w:val="num" w:pos="6480"/>
+        </w:tabs>
+        <w:ind w:left="6480" w:hanging="360"/>
+      </w:pPr>
+      <w:rPr>
+        <w:rFonts w:ascii="Wingdings" w:hAnsi="Wingdings" w:hint="default"/>
+        <w:sz w:val="20"/>
+      </w:rPr>
+    </w:lvl>
+  </w:abstractNum>
+  <w:abstractNum w:abstractNumId="12" w15:restartNumberingAfterBreak="0">
+    <w:nsid w:val="5F8237A5"/>
+    <w:multiLevelType w:val="multilevel"/>
+    <w:tmpl w:val="010EB8F6"/>
+    <w:lvl w:ilvl="0">
+      <w:start w:val="1"/>
+      <w:numFmt w:val="bullet"/>
+      <w:lvlText w:val=""/>
+      <w:lvlJc w:val="left"/>
+      <w:pPr>
+        <w:tabs>
+          <w:tab w:val="num" w:pos="720"/>
+        </w:tabs>
+        <w:ind w:left="720" w:hanging="360"/>
+      </w:pPr>
+      <w:rPr>
+        <w:rFonts w:ascii="Symbol" w:hAnsi="Symbol" w:hint="default"/>
+        <w:sz w:val="20"/>
+      </w:rPr>
+    </w:lvl>
+    <w:lvl w:ilvl="1" w:tentative="1">
+      <w:start w:val="1"/>
+      <w:numFmt w:val="bullet"/>
+      <w:lvlText w:val="o"/>
+      <w:lvlJc w:val="left"/>
+      <w:pPr>
+        <w:tabs>
+          <w:tab w:val="num" w:pos="1440"/>
+        </w:tabs>
+        <w:ind w:left="1440" w:hanging="360"/>
+      </w:pPr>
+      <w:rPr>
+        <w:rFonts w:ascii="Courier New" w:hAnsi="Courier New" w:hint="default"/>
+        <w:sz w:val="20"/>
+      </w:rPr>
+    </w:lvl>
+    <w:lvl w:ilvl="2" w:tentative="1">
+      <w:start w:val="1"/>
+      <w:numFmt w:val="bullet"/>
+      <w:lvlText w:val=""/>
+      <w:lvlJc w:val="left"/>
+      <w:pPr>
+        <w:tabs>
+          <w:tab w:val="num" w:pos="2160"/>
+        </w:tabs>
+        <w:ind w:left="2160" w:hanging="360"/>
+      </w:pPr>
+      <w:rPr>
+        <w:rFonts w:ascii="Wingdings" w:hAnsi="Wingdings" w:hint="default"/>
+        <w:sz w:val="20"/>
+      </w:rPr>
+    </w:lvl>
+    <w:lvl w:ilvl="3" w:tentative="1">
+      <w:start w:val="1"/>
+      <w:numFmt w:val="bullet"/>
+      <w:lvlText w:val=""/>
+      <w:lvlJc w:val="left"/>
+      <w:pPr>
+        <w:tabs>
+          <w:tab w:val="num" w:pos="2880"/>
+        </w:tabs>
+        <w:ind w:left="2880" w:hanging="360"/>
+      </w:pPr>
+      <w:rPr>
+        <w:rFonts w:ascii="Wingdings" w:hAnsi="Wingdings" w:hint="default"/>
+        <w:sz w:val="20"/>
+      </w:rPr>
+    </w:lvl>
+    <w:lvl w:ilvl="4" w:tentative="1">
+      <w:start w:val="1"/>
+      <w:numFmt w:val="bullet"/>
+      <w:lvlText w:val=""/>
+      <w:lvlJc w:val="left"/>
+      <w:pPr>
+        <w:tabs>
+          <w:tab w:val="num" w:pos="3600"/>
+        </w:tabs>
+        <w:ind w:left="3600" w:hanging="360"/>
+      </w:pPr>
+      <w:rPr>
+        <w:rFonts w:ascii="Wingdings" w:hAnsi="Wingdings" w:hint="default"/>
+        <w:sz w:val="20"/>
+      </w:rPr>
+    </w:lvl>
+    <w:lvl w:ilvl="5" w:tentative="1">
+      <w:start w:val="1"/>
+      <w:numFmt w:val="bullet"/>
+      <w:lvlText w:val=""/>
+      <w:lvlJc w:val="left"/>
+      <w:pPr>
+        <w:tabs>
+          <w:tab w:val="num" w:pos="4320"/>
+        </w:tabs>
+        <w:ind w:left="4320" w:hanging="360"/>
+      </w:pPr>
+      <w:rPr>
+        <w:rFonts w:ascii="Wingdings" w:hAnsi="Wingdings" w:hint="default"/>
+        <w:sz w:val="20"/>
+      </w:rPr>
+    </w:lvl>
+    <w:lvl w:ilvl="6" w:tentative="1">
+      <w:start w:val="1"/>
+      <w:numFmt w:val="bullet"/>
+      <w:lvlText w:val=""/>
+      <w:lvlJc w:val="left"/>
+      <w:pPr>
+        <w:tabs>
+          <w:tab w:val="num" w:pos="5040"/>
+        </w:tabs>
+        <w:ind w:left="5040" w:hanging="360"/>
+      </w:pPr>
+      <w:rPr>
+        <w:rFonts w:ascii="Wingdings" w:hAnsi="Wingdings" w:hint="default"/>
+        <w:sz w:val="20"/>
+      </w:rPr>
+    </w:lvl>
+    <w:lvl w:ilvl="7" w:tentative="1">
+      <w:start w:val="1"/>
+      <w:numFmt w:val="bullet"/>
+      <w:lvlText w:val=""/>
+      <w:lvlJc w:val="left"/>
+      <w:pPr>
+        <w:tabs>
+          <w:tab w:val="num" w:pos="5760"/>
+        </w:tabs>
+        <w:ind w:left="5760" w:hanging="360"/>
+      </w:pPr>
+      <w:rPr>
+        <w:rFonts w:ascii="Wingdings" w:hAnsi="Wingdings" w:hint="default"/>
+        <w:sz w:val="20"/>
+      </w:rPr>
+    </w:lvl>
+    <w:lvl w:ilvl="8" w:tentative="1">
+      <w:start w:val="1"/>
+      <w:numFmt w:val="bullet"/>
+      <w:lvlText w:val=""/>
+      <w:lvlJc w:val="left"/>
+      <w:pPr>
+        <w:tabs>
+          <w:tab w:val="num" w:pos="6480"/>
+        </w:tabs>
+        <w:ind w:left="6480" w:hanging="360"/>
+      </w:pPr>
+      <w:rPr>
+        <w:rFonts w:ascii="Wingdings" w:hAnsi="Wingdings" w:hint="default"/>
+        <w:sz w:val="20"/>
+      </w:rPr>
+    </w:lvl>
+  </w:abstractNum>
+  <w:abstractNum w:abstractNumId="13" w15:restartNumberingAfterBreak="0">
+    <w:nsid w:val="62EA6788"/>
+    <w:multiLevelType w:val="multilevel"/>
+    <w:tmpl w:val="41D4C60E"/>
+    <w:lvl w:ilvl="0">
+      <w:start w:val="1"/>
+      <w:numFmt w:val="bullet"/>
+      <w:lvlText w:val=""/>
+      <w:lvlJc w:val="left"/>
+      <w:pPr>
+        <w:tabs>
+          <w:tab w:val="num" w:pos="720"/>
+        </w:tabs>
+        <w:ind w:left="720" w:hanging="360"/>
+      </w:pPr>
+      <w:rPr>
+        <w:rFonts w:ascii="Symbol" w:hAnsi="Symbol" w:hint="default"/>
+        <w:sz w:val="20"/>
+      </w:rPr>
+    </w:lvl>
+    <w:lvl w:ilvl="1" w:tentative="1">
+      <w:start w:val="1"/>
+      <w:numFmt w:val="bullet"/>
+      <w:lvlText w:val="o"/>
+      <w:lvlJc w:val="left"/>
+      <w:pPr>
+        <w:tabs>
+          <w:tab w:val="num" w:pos="1440"/>
+        </w:tabs>
+        <w:ind w:left="1440" w:hanging="360"/>
+      </w:pPr>
+      <w:rPr>
+        <w:rFonts w:ascii="Courier New" w:hAnsi="Courier New" w:hint="default"/>
+        <w:sz w:val="20"/>
+      </w:rPr>
+    </w:lvl>
+    <w:lvl w:ilvl="2" w:tentative="1">
+      <w:start w:val="1"/>
+      <w:numFmt w:val="bullet"/>
+      <w:lvlText w:val=""/>
+      <w:lvlJc w:val="left"/>
+      <w:pPr>
+        <w:tabs>
+          <w:tab w:val="num" w:pos="2160"/>
+        </w:tabs>
+        <w:ind w:left="2160" w:hanging="360"/>
+      </w:pPr>
+      <w:rPr>
+        <w:rFonts w:ascii="Wingdings" w:hAnsi="Wingdings" w:hint="default"/>
+        <w:sz w:val="20"/>
+      </w:rPr>
+    </w:lvl>
+    <w:lvl w:ilvl="3" w:tentative="1">
+      <w:start w:val="1"/>
+      <w:numFmt w:val="bullet"/>
+      <w:lvlText w:val=""/>
+      <w:lvlJc w:val="left"/>
+      <w:pPr>
+        <w:tabs>
+          <w:tab w:val="num" w:pos="2880"/>
+        </w:tabs>
+        <w:ind w:left="2880" w:hanging="360"/>
+      </w:pPr>
+      <w:rPr>
+        <w:rFonts w:ascii="Wingdings" w:hAnsi="Wingdings" w:hint="default"/>
+        <w:sz w:val="20"/>
+      </w:rPr>
+    </w:lvl>
+    <w:lvl w:ilvl="4" w:tentative="1">
+      <w:start w:val="1"/>
+      <w:numFmt w:val="bullet"/>
+      <w:lvlText w:val=""/>
+      <w:lvlJc w:val="left"/>
+      <w:pPr>
+        <w:tabs>
+          <w:tab w:val="num" w:pos="3600"/>
+        </w:tabs>
+        <w:ind w:left="3600" w:hanging="360"/>
+      </w:pPr>
+      <w:rPr>
+        <w:rFonts w:ascii="Wingdings" w:hAnsi="Wingdings" w:hint="default"/>
+        <w:sz w:val="20"/>
+      </w:rPr>
+    </w:lvl>
+    <w:lvl w:ilvl="5" w:tentative="1">
+      <w:start w:val="1"/>
+      <w:numFmt w:val="bullet"/>
+      <w:lvlText w:val=""/>
+      <w:lvlJc w:val="left"/>
+      <w:pPr>
+        <w:tabs>
+          <w:tab w:val="num" w:pos="4320"/>
+        </w:tabs>
+        <w:ind w:left="4320" w:hanging="360"/>
+      </w:pPr>
+      <w:rPr>
+        <w:rFonts w:ascii="Wingdings" w:hAnsi="Wingdings" w:hint="default"/>
+        <w:sz w:val="20"/>
+      </w:rPr>
+    </w:lvl>
+    <w:lvl w:ilvl="6" w:tentative="1">
+      <w:start w:val="1"/>
+      <w:numFmt w:val="bullet"/>
+      <w:lvlText w:val=""/>
+      <w:lvlJc w:val="left"/>
+      <w:pPr>
+        <w:tabs>
+          <w:tab w:val="num" w:pos="5040"/>
+        </w:tabs>
+        <w:ind w:left="5040" w:hanging="360"/>
+      </w:pPr>
+      <w:rPr>
+        <w:rFonts w:ascii="Wingdings" w:hAnsi="Wingdings" w:hint="default"/>
+        <w:sz w:val="20"/>
+      </w:rPr>
+    </w:lvl>
+    <w:lvl w:ilvl="7" w:tentative="1">
+      <w:start w:val="1"/>
+      <w:numFmt w:val="bullet"/>
+      <w:lvlText w:val=""/>
+      <w:lvlJc w:val="left"/>
+      <w:pPr>
+        <w:tabs>
+          <w:tab w:val="num" w:pos="5760"/>
+        </w:tabs>
+        <w:ind w:left="5760" w:hanging="360"/>
+      </w:pPr>
+      <w:rPr>
+        <w:rFonts w:ascii="Wingdings" w:hAnsi="Wingdings" w:hint="default"/>
+        <w:sz w:val="20"/>
+      </w:rPr>
+    </w:lvl>
+    <w:lvl w:ilvl="8" w:tentative="1">
+      <w:start w:val="1"/>
+      <w:numFmt w:val="bullet"/>
+      <w:lvlText w:val=""/>
+      <w:lvlJc w:val="left"/>
+      <w:pPr>
+        <w:tabs>
+          <w:tab w:val="num" w:pos="6480"/>
+        </w:tabs>
+        <w:ind w:left="6480" w:hanging="360"/>
+      </w:pPr>
+      <w:rPr>
+        <w:rFonts w:ascii="Wingdings" w:hAnsi="Wingdings" w:hint="default"/>
+        <w:sz w:val="20"/>
+      </w:rPr>
+    </w:lvl>
+  </w:abstractNum>
+  <w:abstractNum w:abstractNumId="14" w15:restartNumberingAfterBreak="0">
+    <w:nsid w:val="6CCF0BC9"/>
+    <w:multiLevelType w:val="multilevel"/>
+    <w:tmpl w:val="97F4DB4A"/>
+    <w:lvl w:ilvl="0">
+      <w:start w:val="1"/>
+      <w:numFmt w:val="bullet"/>
+      <w:lvlText w:val=""/>
+      <w:lvlJc w:val="left"/>
+      <w:pPr>
+        <w:tabs>
+          <w:tab w:val="num" w:pos="720"/>
+        </w:tabs>
+        <w:ind w:left="720" w:hanging="360"/>
+      </w:pPr>
+      <w:rPr>
+        <w:rFonts w:ascii="Symbol" w:hAnsi="Symbol" w:hint="default"/>
+        <w:sz w:val="20"/>
+      </w:rPr>
+    </w:lvl>
+    <w:lvl w:ilvl="1" w:tentative="1">
+      <w:start w:val="1"/>
+      <w:numFmt w:val="bullet"/>
+      <w:lvlText w:val="o"/>
+      <w:lvlJc w:val="left"/>
+      <w:pPr>
+        <w:tabs>
+          <w:tab w:val="num" w:pos="1440"/>
+        </w:tabs>
+        <w:ind w:left="1440" w:hanging="360"/>
+      </w:pPr>
+      <w:rPr>
+        <w:rFonts w:ascii="Courier New" w:hAnsi="Courier New" w:hint="default"/>
+        <w:sz w:val="20"/>
+      </w:rPr>
+    </w:lvl>
+    <w:lvl w:ilvl="2" w:tentative="1">
+      <w:start w:val="1"/>
+      <w:numFmt w:val="bullet"/>
+      <w:lvlText w:val=""/>
+      <w:lvlJc w:val="left"/>
+      <w:pPr>
+        <w:tabs>
+          <w:tab w:val="num" w:pos="2160"/>
+        </w:tabs>
+        <w:ind w:left="2160" w:hanging="360"/>
+      </w:pPr>
+      <w:rPr>
+        <w:rFonts w:ascii="Wingdings" w:hAnsi="Wingdings" w:hint="default"/>
+        <w:sz w:val="20"/>
+      </w:rPr>
+    </w:lvl>
+    <w:lvl w:ilvl="3" w:tentative="1">
+      <w:start w:val="1"/>
+      <w:numFmt w:val="bullet"/>
+      <w:lvlText w:val=""/>
+      <w:lvlJc w:val="left"/>
+      <w:pPr>
+        <w:tabs>
+          <w:tab w:val="num" w:pos="2880"/>
+        </w:tabs>
+        <w:ind w:left="2880" w:hanging="360"/>
+      </w:pPr>
+      <w:rPr>
+        <w:rFonts w:ascii="Wingdings" w:hAnsi="Wingdings" w:hint="default"/>
+        <w:sz w:val="20"/>
+      </w:rPr>
+    </w:lvl>
+    <w:lvl w:ilvl="4" w:tentative="1">
+      <w:start w:val="1"/>
+      <w:numFmt w:val="bullet"/>
+      <w:lvlText w:val=""/>
+      <w:lvlJc w:val="left"/>
+      <w:pPr>
+        <w:tabs>
+          <w:tab w:val="num" w:pos="3600"/>
+        </w:tabs>
+        <w:ind w:left="3600" w:hanging="360"/>
+      </w:pPr>
+      <w:rPr>
+        <w:rFonts w:ascii="Wingdings" w:hAnsi="Wingdings" w:hint="default"/>
+        <w:sz w:val="20"/>
+      </w:rPr>
+    </w:lvl>
+    <w:lvl w:ilvl="5" w:tentative="1">
+      <w:start w:val="1"/>
+      <w:numFmt w:val="bullet"/>
+      <w:lvlText w:val=""/>
+      <w:lvlJc w:val="left"/>
+      <w:pPr>
+        <w:tabs>
+          <w:tab w:val="num" w:pos="4320"/>
+        </w:tabs>
+        <w:ind w:left="4320" w:hanging="360"/>
+      </w:pPr>
+      <w:rPr>
+        <w:rFonts w:ascii="Wingdings" w:hAnsi="Wingdings" w:hint="default"/>
+        <w:sz w:val="20"/>
+      </w:rPr>
+    </w:lvl>
+    <w:lvl w:ilvl="6" w:tentative="1">
+      <w:start w:val="1"/>
+      <w:numFmt w:val="bullet"/>
+      <w:lvlText w:val=""/>
+      <w:lvlJc w:val="left"/>
+      <w:pPr>
+        <w:tabs>
+          <w:tab w:val="num" w:pos="5040"/>
+        </w:tabs>
+        <w:ind w:left="5040" w:hanging="360"/>
+      </w:pPr>
+      <w:rPr>
+        <w:rFonts w:ascii="Wingdings" w:hAnsi="Wingdings" w:hint="default"/>
+        <w:sz w:val="20"/>
+      </w:rPr>
+    </w:lvl>
+    <w:lvl w:ilvl="7" w:tentative="1">
+      <w:start w:val="1"/>
+      <w:numFmt w:val="bullet"/>
+      <w:lvlText w:val=""/>
+      <w:lvlJc w:val="left"/>
+      <w:pPr>
+        <w:tabs>
+          <w:tab w:val="num" w:pos="5760"/>
+        </w:tabs>
+        <w:ind w:left="5760" w:hanging="360"/>
+      </w:pPr>
+      <w:rPr>
+        <w:rFonts w:ascii="Wingdings" w:hAnsi="Wingdings" w:hint="default"/>
+        <w:sz w:val="20"/>
+      </w:rPr>
+    </w:lvl>
+    <w:lvl w:ilvl="8" w:tentative="1">
+      <w:start w:val="1"/>
+      <w:numFmt w:val="bullet"/>
+      <w:lvlText w:val=""/>
+      <w:lvlJc w:val="left"/>
+      <w:pPr>
+        <w:tabs>
+          <w:tab w:val="num" w:pos="6480"/>
+        </w:tabs>
+        <w:ind w:left="6480" w:hanging="360"/>
+      </w:pPr>
+      <w:rPr>
+        <w:rFonts w:ascii="Wingdings" w:hAnsi="Wingdings" w:hint="default"/>
+        <w:sz w:val="20"/>
+      </w:rPr>
+    </w:lvl>
+  </w:abstractNum>
+  <w:abstractNum w:abstractNumId="15" w15:restartNumberingAfterBreak="0">
+    <w:nsid w:val="6E917ABD"/>
+    <w:multiLevelType w:val="multilevel"/>
+    <w:tmpl w:val="E744A236"/>
+    <w:lvl w:ilvl="0">
+      <w:start w:val="1"/>
+      <w:numFmt w:val="bullet"/>
+      <w:lvlText w:val=""/>
+      <w:lvlJc w:val="left"/>
+      <w:pPr>
+        <w:tabs>
+          <w:tab w:val="num" w:pos="720"/>
+        </w:tabs>
+        <w:ind w:left="720" w:hanging="360"/>
+      </w:pPr>
+      <w:rPr>
+        <w:rFonts w:ascii="Symbol" w:hAnsi="Symbol" w:hint="default"/>
+        <w:sz w:val="20"/>
+      </w:rPr>
+    </w:lvl>
+    <w:lvl w:ilvl="1" w:tentative="1">
+      <w:start w:val="1"/>
+      <w:numFmt w:val="bullet"/>
+      <w:lvlText w:val="o"/>
+      <w:lvlJc w:val="left"/>
+      <w:pPr>
+        <w:tabs>
+          <w:tab w:val="num" w:pos="1440"/>
+        </w:tabs>
+        <w:ind w:left="1440" w:hanging="360"/>
+      </w:pPr>
+      <w:rPr>
+        <w:rFonts w:ascii="Courier New" w:hAnsi="Courier New" w:hint="default"/>
+        <w:sz w:val="20"/>
+      </w:rPr>
+    </w:lvl>
+    <w:lvl w:ilvl="2" w:tentative="1">
+      <w:start w:val="1"/>
+      <w:numFmt w:val="bullet"/>
+      <w:lvlText w:val=""/>
+      <w:lvlJc w:val="left"/>
+      <w:pPr>
+        <w:tabs>
+          <w:tab w:val="num" w:pos="2160"/>
+        </w:tabs>
+        <w:ind w:left="2160" w:hanging="360"/>
+      </w:pPr>
+      <w:rPr>
+        <w:rFonts w:ascii="Wingdings" w:hAnsi="Wingdings" w:hint="default"/>
+        <w:sz w:val="20"/>
+      </w:rPr>
+    </w:lvl>
+    <w:lvl w:ilvl="3" w:tentative="1">
+      <w:start w:val="1"/>
+      <w:numFmt w:val="bullet"/>
+      <w:lvlText w:val=""/>
+      <w:lvlJc w:val="left"/>
+      <w:pPr>
+        <w:tabs>
+          <w:tab w:val="num" w:pos="2880"/>
+        </w:tabs>
+        <w:ind w:left="2880" w:hanging="360"/>
+      </w:pPr>
+      <w:rPr>
+        <w:rFonts w:ascii="Wingdings" w:hAnsi="Wingdings" w:hint="default"/>
+        <w:sz w:val="20"/>
+      </w:rPr>
+    </w:lvl>
+    <w:lvl w:ilvl="4" w:tentative="1">
+      <w:start w:val="1"/>
+      <w:numFmt w:val="bullet"/>
+      <w:lvlText w:val=""/>
+      <w:lvlJc w:val="left"/>
+      <w:pPr>
+        <w:tabs>
+          <w:tab w:val="num" w:pos="3600"/>
+        </w:tabs>
+        <w:ind w:left="3600" w:hanging="360"/>
+      </w:pPr>
+      <w:rPr>
+        <w:rFonts w:ascii="Wingdings" w:hAnsi="Wingdings" w:hint="default"/>
+        <w:sz w:val="20"/>
+      </w:rPr>
+    </w:lvl>
+    <w:lvl w:ilvl="5" w:tentative="1">
+      <w:start w:val="1"/>
+      <w:numFmt w:val="bullet"/>
+      <w:lvlText w:val=""/>
+      <w:lvlJc w:val="left"/>
+      <w:pPr>
+        <w:tabs>
+          <w:tab w:val="num" w:pos="4320"/>
+        </w:tabs>
+        <w:ind w:left="4320" w:hanging="360"/>
+      </w:pPr>
+      <w:rPr>
+        <w:rFonts w:ascii="Wingdings" w:hAnsi="Wingdings" w:hint="default"/>
+        <w:sz w:val="20"/>
+      </w:rPr>
+    </w:lvl>
+    <w:lvl w:ilvl="6" w:tentative="1">
+      <w:start w:val="1"/>
+      <w:numFmt w:val="bullet"/>
+      <w:lvlText w:val=""/>
+      <w:lvlJc w:val="left"/>
+      <w:pPr>
+        <w:tabs>
+          <w:tab w:val="num" w:pos="5040"/>
+        </w:tabs>
+        <w:ind w:left="5040" w:hanging="360"/>
+      </w:pPr>
+      <w:rPr>
+        <w:rFonts w:ascii="Wingdings" w:hAnsi="Wingdings" w:hint="default"/>
+        <w:sz w:val="20"/>
+      </w:rPr>
+    </w:lvl>
+    <w:lvl w:ilvl="7" w:tentative="1">
+      <w:start w:val="1"/>
+      <w:numFmt w:val="bullet"/>
+      <w:lvlText w:val=""/>
+      <w:lvlJc w:val="left"/>
+      <w:pPr>
+        <w:tabs>
+          <w:tab w:val="num" w:pos="5760"/>
+        </w:tabs>
+        <w:ind w:left="5760" w:hanging="360"/>
+      </w:pPr>
+      <w:rPr>
+        <w:rFonts w:ascii="Wingdings" w:hAnsi="Wingdings" w:hint="default"/>
+        <w:sz w:val="20"/>
+      </w:rPr>
+    </w:lvl>
+    <w:lvl w:ilvl="8" w:tentative="1">
+      <w:start w:val="1"/>
+      <w:numFmt w:val="bullet"/>
+      <w:lvlText w:val=""/>
+      <w:lvlJc w:val="left"/>
+      <w:pPr>
+        <w:tabs>
+          <w:tab w:val="num" w:pos="6480"/>
+        </w:tabs>
+        <w:ind w:left="6480" w:hanging="360"/>
+      </w:pPr>
+      <w:rPr>
+        <w:rFonts w:ascii="Wingdings" w:hAnsi="Wingdings" w:hint="default"/>
+        <w:sz w:val="20"/>
+      </w:rPr>
+    </w:lvl>
+  </w:abstractNum>
+  <w:abstractNum w:abstractNumId="16" w15:restartNumberingAfterBreak="0">
+    <w:nsid w:val="6FA31807"/>
+    <w:multiLevelType w:val="multilevel"/>
+    <w:tmpl w:val="FC445CD2"/>
+    <w:lvl w:ilvl="0">
+      <w:start w:val="1"/>
+      <w:numFmt w:val="bullet"/>
+      <w:lvlText w:val=""/>
+      <w:lvlJc w:val="left"/>
+      <w:pPr>
+        <w:tabs>
+          <w:tab w:val="num" w:pos="720"/>
+        </w:tabs>
+        <w:ind w:left="720" w:hanging="360"/>
+      </w:pPr>
+      <w:rPr>
+        <w:rFonts w:ascii="Symbol" w:hAnsi="Symbol" w:hint="default"/>
+        <w:sz w:val="20"/>
+      </w:rPr>
+    </w:lvl>
+    <w:lvl w:ilvl="1" w:tentative="1">
+      <w:start w:val="1"/>
+      <w:numFmt w:val="bullet"/>
+      <w:lvlText w:val="o"/>
+      <w:lvlJc w:val="left"/>
+      <w:pPr>
+        <w:tabs>
+          <w:tab w:val="num" w:pos="1440"/>
+        </w:tabs>
+        <w:ind w:left="1440" w:hanging="360"/>
+      </w:pPr>
+      <w:rPr>
+        <w:rFonts w:ascii="Courier New" w:hAnsi="Courier New" w:hint="default"/>
+        <w:sz w:val="20"/>
+      </w:rPr>
+    </w:lvl>
+    <w:lvl w:ilvl="2" w:tentative="1">
+      <w:start w:val="1"/>
+      <w:numFmt w:val="bullet"/>
+      <w:lvlText w:val=""/>
+      <w:lvlJc w:val="left"/>
+      <w:pPr>
+        <w:tabs>
+          <w:tab w:val="num" w:pos="2160"/>
+        </w:tabs>
+        <w:ind w:left="2160" w:hanging="360"/>
+      </w:pPr>
+      <w:rPr>
+        <w:rFonts w:ascii="Wingdings" w:hAnsi="Wingdings" w:hint="default"/>
+        <w:sz w:val="20"/>
+      </w:rPr>
+    </w:lvl>
+    <w:lvl w:ilvl="3" w:tentative="1">
+      <w:start w:val="1"/>
+      <w:numFmt w:val="bullet"/>
+      <w:lvlText w:val=""/>
+      <w:lvlJc w:val="left"/>
+      <w:pPr>
+        <w:tabs>
+          <w:tab w:val="num" w:pos="2880"/>
+        </w:tabs>
+        <w:ind w:left="2880" w:hanging="360"/>
+      </w:pPr>
+      <w:rPr>
+        <w:rFonts w:ascii="Wingdings" w:hAnsi="Wingdings" w:hint="default"/>
+        <w:sz w:val="20"/>
+      </w:rPr>
+    </w:lvl>
+    <w:lvl w:ilvl="4" w:tentative="1">
+      <w:start w:val="1"/>
+      <w:numFmt w:val="bullet"/>
+      <w:lvlText w:val=""/>
+      <w:lvlJc w:val="left"/>
+      <w:pPr>
+        <w:tabs>
+          <w:tab w:val="num" w:pos="3600"/>
+        </w:tabs>
+        <w:ind w:left="3600" w:hanging="360"/>
+      </w:pPr>
+      <w:rPr>
+        <w:rFonts w:ascii="Wingdings" w:hAnsi="Wingdings" w:hint="default"/>
+        <w:sz w:val="20"/>
+      </w:rPr>
+    </w:lvl>
+    <w:lvl w:ilvl="5" w:tentative="1">
+      <w:start w:val="1"/>
+      <w:numFmt w:val="bullet"/>
+      <w:lvlText w:val=""/>
+      <w:lvlJc w:val="left"/>
+      <w:pPr>
+        <w:tabs>
+          <w:tab w:val="num" w:pos="4320"/>
+        </w:tabs>
+        <w:ind w:left="4320" w:hanging="360"/>
+      </w:pPr>
+      <w:rPr>
+        <w:rFonts w:ascii="Wingdings" w:hAnsi="Wingdings" w:hint="default"/>
+        <w:sz w:val="20"/>
+      </w:rPr>
+    </w:lvl>
+    <w:lvl w:ilvl="6" w:tentative="1">
+      <w:start w:val="1"/>
+      <w:numFmt w:val="bullet"/>
+      <w:lvlText w:val=""/>
+      <w:lvlJc w:val="left"/>
+      <w:pPr>
+        <w:tabs>
+          <w:tab w:val="num" w:pos="5040"/>
+        </w:tabs>
+        <w:ind w:left="5040" w:hanging="360"/>
+      </w:pPr>
+      <w:rPr>
+        <w:rFonts w:ascii="Wingdings" w:hAnsi="Wingdings" w:hint="default"/>
+        <w:sz w:val="20"/>
+      </w:rPr>
+    </w:lvl>
+    <w:lvl w:ilvl="7" w:tentative="1">
+      <w:start w:val="1"/>
+      <w:numFmt w:val="bullet"/>
+      <w:lvlText w:val=""/>
+      <w:lvlJc w:val="left"/>
+      <w:pPr>
+        <w:tabs>
+          <w:tab w:val="num" w:pos="5760"/>
+        </w:tabs>
+        <w:ind w:left="5760" w:hanging="360"/>
+      </w:pPr>
+      <w:rPr>
+        <w:rFonts w:ascii="Wingdings" w:hAnsi="Wingdings" w:hint="default"/>
+        <w:sz w:val="20"/>
+      </w:rPr>
+    </w:lvl>
+    <w:lvl w:ilvl="8" w:tentative="1">
+      <w:start w:val="1"/>
+      <w:numFmt w:val="bullet"/>
+      <w:lvlText w:val=""/>
+      <w:lvlJc w:val="left"/>
+      <w:pPr>
+        <w:tabs>
+          <w:tab w:val="num" w:pos="6480"/>
+        </w:tabs>
+        <w:ind w:left="6480" w:hanging="360"/>
+      </w:pPr>
+      <w:rPr>
+        <w:rFonts w:ascii="Wingdings" w:hAnsi="Wingdings" w:hint="default"/>
+        <w:sz w:val="20"/>
+      </w:rPr>
+    </w:lvl>
+  </w:abstractNum>
+  <w:abstractNum w:abstractNumId="17" w15:restartNumberingAfterBreak="0">
+    <w:nsid w:val="75B5043C"/>
+    <w:multiLevelType w:val="multilevel"/>
+    <w:tmpl w:val="63703CA8"/>
+    <w:lvl w:ilvl="0">
+      <w:start w:val="1"/>
+      <w:numFmt w:val="bullet"/>
+      <w:lvlText w:val=""/>
+      <w:lvlJc w:val="left"/>
+      <w:pPr>
+        <w:tabs>
+          <w:tab w:val="num" w:pos="720"/>
+        </w:tabs>
+        <w:ind w:left="720" w:hanging="360"/>
+      </w:pPr>
+      <w:rPr>
+        <w:rFonts w:ascii="Symbol" w:hAnsi="Symbol" w:hint="default"/>
+        <w:sz w:val="20"/>
+      </w:rPr>
+    </w:lvl>
+    <w:lvl w:ilvl="1" w:tentative="1">
+      <w:start w:val="1"/>
+      <w:numFmt w:val="bullet"/>
+      <w:lvlText w:val="o"/>
+      <w:lvlJc w:val="left"/>
+      <w:pPr>
+        <w:tabs>
+          <w:tab w:val="num" w:pos="1440"/>
+        </w:tabs>
+        <w:ind w:left="1440" w:hanging="360"/>
+      </w:pPr>
+      <w:rPr>
+        <w:rFonts w:ascii="Courier New" w:hAnsi="Courier New" w:hint="default"/>
+        <w:sz w:val="20"/>
+      </w:rPr>
+    </w:lvl>
+    <w:lvl w:ilvl="2" w:tentative="1">
+      <w:start w:val="1"/>
+      <w:numFmt w:val="bullet"/>
+      <w:lvlText w:val=""/>
+      <w:lvlJc w:val="left"/>
+      <w:pPr>
+        <w:tabs>
+          <w:tab w:val="num" w:pos="2160"/>
+        </w:tabs>
+        <w:ind w:left="2160" w:hanging="360"/>
+      </w:pPr>
+      <w:rPr>
+        <w:rFonts w:ascii="Wingdings" w:hAnsi="Wingdings" w:hint="default"/>
+        <w:sz w:val="20"/>
+      </w:rPr>
+    </w:lvl>
+    <w:lvl w:ilvl="3" w:tentative="1">
+      <w:start w:val="1"/>
+      <w:numFmt w:val="bullet"/>
+      <w:lvlText w:val=""/>
+      <w:lvlJc w:val="left"/>
+      <w:pPr>
+        <w:tabs>
+          <w:tab w:val="num" w:pos="2880"/>
+        </w:tabs>
+        <w:ind w:left="2880" w:hanging="360"/>
+      </w:pPr>
+      <w:rPr>
+        <w:rFonts w:ascii="Wingdings" w:hAnsi="Wingdings" w:hint="default"/>
+        <w:sz w:val="20"/>
+      </w:rPr>
+    </w:lvl>
+    <w:lvl w:ilvl="4" w:tentative="1">
+      <w:start w:val="1"/>
+      <w:numFmt w:val="bullet"/>
+      <w:lvlText w:val=""/>
+      <w:lvlJc w:val="left"/>
+      <w:pPr>
+        <w:tabs>
+          <w:tab w:val="num" w:pos="3600"/>
+        </w:tabs>
+        <w:ind w:left="3600" w:hanging="360"/>
+      </w:pPr>
+      <w:rPr>
+        <w:rFonts w:ascii="Wingdings" w:hAnsi="Wingdings" w:hint="default"/>
+        <w:sz w:val="20"/>
+      </w:rPr>
+    </w:lvl>
+    <w:lvl w:ilvl="5" w:tentative="1">
+      <w:start w:val="1"/>
+      <w:numFmt w:val="bullet"/>
+      <w:lvlText w:val=""/>
+      <w:lvlJc w:val="left"/>
+      <w:pPr>
+        <w:tabs>
+          <w:tab w:val="num" w:pos="4320"/>
+        </w:tabs>
+        <w:ind w:left="4320" w:hanging="360"/>
+      </w:pPr>
+      <w:rPr>
+        <w:rFonts w:ascii="Wingdings" w:hAnsi="Wingdings" w:hint="default"/>
+        <w:sz w:val="20"/>
+      </w:rPr>
+    </w:lvl>
+    <w:lvl w:ilvl="6" w:tentative="1">
+      <w:start w:val="1"/>
+      <w:numFmt w:val="bullet"/>
+      <w:lvlText w:val=""/>
+      <w:lvlJc w:val="left"/>
+      <w:pPr>
+        <w:tabs>
+          <w:tab w:val="num" w:pos="5040"/>
+        </w:tabs>
+        <w:ind w:left="5040" w:hanging="360"/>
+      </w:pPr>
+      <w:rPr>
+        <w:rFonts w:ascii="Wingdings" w:hAnsi="Wingdings" w:hint="default"/>
+        <w:sz w:val="20"/>
+      </w:rPr>
+    </w:lvl>
+    <w:lvl w:ilvl="7" w:tentative="1">
+      <w:start w:val="1"/>
+      <w:numFmt w:val="bullet"/>
+      <w:lvlText w:val=""/>
+      <w:lvlJc w:val="left"/>
+      <w:pPr>
+        <w:tabs>
+          <w:tab w:val="num" w:pos="5760"/>
+        </w:tabs>
+        <w:ind w:left="5760" w:hanging="360"/>
+      </w:pPr>
+      <w:rPr>
+        <w:rFonts w:ascii="Wingdings" w:hAnsi="Wingdings" w:hint="default"/>
+        <w:sz w:val="20"/>
+      </w:rPr>
+    </w:lvl>
+    <w:lvl w:ilvl="8" w:tentative="1">
+      <w:start w:val="1"/>
+      <w:numFmt w:val="bullet"/>
+      <w:lvlText w:val=""/>
+      <w:lvlJc w:val="left"/>
+      <w:pPr>
+        <w:tabs>
+          <w:tab w:val="num" w:pos="6480"/>
+        </w:tabs>
+        <w:ind w:left="6480" w:hanging="360"/>
+      </w:pPr>
+      <w:rPr>
+        <w:rFonts w:ascii="Wingdings" w:hAnsi="Wingdings" w:hint="default"/>
+        <w:sz w:val="20"/>
+      </w:rPr>
+    </w:lvl>
+  </w:abstractNum>
+  <w:abstractNum w:abstractNumId="18" w15:restartNumberingAfterBreak="0">
+    <w:nsid w:val="778634DD"/>
+    <w:multiLevelType w:val="multilevel"/>
+    <w:tmpl w:val="87CAC4EC"/>
+    <w:lvl w:ilvl="0">
+      <w:start w:val="1"/>
+      <w:numFmt w:val="bullet"/>
+      <w:lvlText w:val=""/>
+      <w:lvlJc w:val="left"/>
+      <w:pPr>
+        <w:tabs>
+          <w:tab w:val="num" w:pos="720"/>
+        </w:tabs>
+        <w:ind w:left="720" w:hanging="360"/>
+      </w:pPr>
+      <w:rPr>
+        <w:rFonts w:ascii="Symbol" w:hAnsi="Symbol" w:hint="default"/>
+        <w:sz w:val="20"/>
+      </w:rPr>
+    </w:lvl>
+    <w:lvl w:ilvl="1" w:tentative="1">
+      <w:start w:val="1"/>
+      <w:numFmt w:val="bullet"/>
+      <w:lvlText w:val="o"/>
+      <w:lvlJc w:val="left"/>
+      <w:pPr>
+        <w:tabs>
+          <w:tab w:val="num" w:pos="1440"/>
+        </w:tabs>
+        <w:ind w:left="1440" w:hanging="360"/>
+      </w:pPr>
+      <w:rPr>
+        <w:rFonts w:ascii="Courier New" w:hAnsi="Courier New" w:hint="default"/>
+        <w:sz w:val="20"/>
+      </w:rPr>
+    </w:lvl>
+    <w:lvl w:ilvl="2" w:tentative="1">
+      <w:start w:val="1"/>
+      <w:numFmt w:val="bullet"/>
+      <w:lvlText w:val=""/>
+      <w:lvlJc w:val="left"/>
+      <w:pPr>
+        <w:tabs>
+          <w:tab w:val="num" w:pos="2160"/>
+        </w:tabs>
+        <w:ind w:left="2160" w:hanging="360"/>
+      </w:pPr>
+      <w:rPr>
+        <w:rFonts w:ascii="Wingdings" w:hAnsi="Wingdings" w:hint="default"/>
+        <w:sz w:val="20"/>
+      </w:rPr>
+    </w:lvl>
+    <w:lvl w:ilvl="3" w:tentative="1">
+      <w:start w:val="1"/>
+      <w:numFmt w:val="bullet"/>
+      <w:lvlText w:val=""/>
+      <w:lvlJc w:val="left"/>
+      <w:pPr>
+        <w:tabs>
+          <w:tab w:val="num" w:pos="2880"/>
+        </w:tabs>
+        <w:ind w:left="2880" w:hanging="360"/>
+      </w:pPr>
+      <w:rPr>
+        <w:rFonts w:ascii="Wingdings" w:hAnsi="Wingdings" w:hint="default"/>
+        <w:sz w:val="20"/>
+      </w:rPr>
+    </w:lvl>
+    <w:lvl w:ilvl="4" w:tentative="1">
+      <w:start w:val="1"/>
+      <w:numFmt w:val="bullet"/>
+      <w:lvlText w:val=""/>
+      <w:lvlJc w:val="left"/>
+      <w:pPr>
+        <w:tabs>
+          <w:tab w:val="num" w:pos="3600"/>
+        </w:tabs>
+        <w:ind w:left="3600" w:hanging="360"/>
+      </w:pPr>
+      <w:rPr>
+        <w:rFonts w:ascii="Wingdings" w:hAnsi="Wingdings" w:hint="default"/>
+        <w:sz w:val="20"/>
+      </w:rPr>
+    </w:lvl>
+    <w:lvl w:ilvl="5" w:tentative="1">
+      <w:start w:val="1"/>
+      <w:numFmt w:val="bullet"/>
+      <w:lvlText w:val=""/>
+      <w:lvlJc w:val="left"/>
+      <w:pPr>
+        <w:tabs>
+          <w:tab w:val="num" w:pos="4320"/>
+        </w:tabs>
+        <w:ind w:left="4320" w:hanging="360"/>
+      </w:pPr>
+      <w:rPr>
+        <w:rFonts w:ascii="Wingdings" w:hAnsi="Wingdings" w:hint="default"/>
+        <w:sz w:val="20"/>
+      </w:rPr>
+    </w:lvl>
+    <w:lvl w:ilvl="6" w:tentative="1">
+      <w:start w:val="1"/>
+      <w:numFmt w:val="bullet"/>
+      <w:lvlText w:val=""/>
+      <w:lvlJc w:val="left"/>
+      <w:pPr>
+        <w:tabs>
+          <w:tab w:val="num" w:pos="5040"/>
+        </w:tabs>
+        <w:ind w:left="5040" w:hanging="360"/>
+      </w:pPr>
+      <w:rPr>
+        <w:rFonts w:ascii="Wingdings" w:hAnsi="Wingdings" w:hint="default"/>
+        <w:sz w:val="20"/>
+      </w:rPr>
+    </w:lvl>
+    <w:lvl w:ilvl="7" w:tentative="1">
+      <w:start w:val="1"/>
+      <w:numFmt w:val="bullet"/>
+      <w:lvlText w:val=""/>
+      <w:lvlJc w:val="left"/>
+      <w:pPr>
+        <w:tabs>
+          <w:tab w:val="num" w:pos="5760"/>
+        </w:tabs>
+        <w:ind w:left="5760" w:hanging="360"/>
+      </w:pPr>
+      <w:rPr>
+        <w:rFonts w:ascii="Wingdings" w:hAnsi="Wingdings" w:hint="default"/>
+        <w:sz w:val="20"/>
+      </w:rPr>
+    </w:lvl>
+    <w:lvl w:ilvl="8" w:tentative="1">
+      <w:start w:val="1"/>
+      <w:numFmt w:val="bullet"/>
+      <w:lvlText w:val=""/>
+      <w:lvlJc w:val="left"/>
+      <w:pPr>
+        <w:tabs>
+          <w:tab w:val="num" w:pos="6480"/>
+        </w:tabs>
+        <w:ind w:left="6480" w:hanging="360"/>
+      </w:pPr>
+      <w:rPr>
+        <w:rFonts w:ascii="Wingdings" w:hAnsi="Wingdings" w:hint="default"/>
+        <w:sz w:val="20"/>
+      </w:rPr>
+    </w:lvl>
+  </w:abstractNum>
+  <w:abstractNum w:abstractNumId="19" w15:restartNumberingAfterBreak="0">
+    <w:nsid w:val="79FE5F3A"/>
+    <w:multiLevelType w:val="multilevel"/>
+    <w:tmpl w:val="E7F0A850"/>
+    <w:lvl w:ilvl="0">
+      <w:start w:val="1"/>
+      <w:numFmt w:val="bullet"/>
+      <w:lvlText w:val=""/>
+      <w:lvlJc w:val="left"/>
+      <w:pPr>
+        <w:tabs>
+          <w:tab w:val="num" w:pos="720"/>
+        </w:tabs>
+        <w:ind w:left="720" w:hanging="360"/>
+      </w:pPr>
+      <w:rPr>
+        <w:rFonts w:ascii="Symbol" w:hAnsi="Symbol" w:hint="default"/>
+        <w:sz w:val="20"/>
+      </w:rPr>
+    </w:lvl>
+    <w:lvl w:ilvl="1" w:tentative="1">
+      <w:start w:val="1"/>
+      <w:numFmt w:val="bullet"/>
+      <w:lvlText w:val="o"/>
+      <w:lvlJc w:val="left"/>
+      <w:pPr>
+        <w:tabs>
+          <w:tab w:val="num" w:pos="1440"/>
+        </w:tabs>
+        <w:ind w:left="1440" w:hanging="360"/>
+      </w:pPr>
+      <w:rPr>
+        <w:rFonts w:ascii="Courier New" w:hAnsi="Courier New" w:hint="default"/>
+        <w:sz w:val="20"/>
+      </w:rPr>
+    </w:lvl>
+    <w:lvl w:ilvl="2" w:tentative="1">
+      <w:start w:val="1"/>
+      <w:numFmt w:val="bullet"/>
+      <w:lvlText w:val=""/>
+      <w:lvlJc w:val="left"/>
+      <w:pPr>
+        <w:tabs>
+          <w:tab w:val="num" w:pos="2160"/>
+        </w:tabs>
+        <w:ind w:left="2160" w:hanging="360"/>
+      </w:pPr>
+      <w:rPr>
+        <w:rFonts w:ascii="Wingdings" w:hAnsi="Wingdings" w:hint="default"/>
+        <w:sz w:val="20"/>
+      </w:rPr>
+    </w:lvl>
+    <w:lvl w:ilvl="3" w:tentative="1">
+      <w:start w:val="1"/>
+      <w:numFmt w:val="bullet"/>
+      <w:lvlText w:val=""/>
+      <w:lvlJc w:val="left"/>
+      <w:pPr>
+        <w:tabs>
+          <w:tab w:val="num" w:pos="2880"/>
+        </w:tabs>
+        <w:ind w:left="2880" w:hanging="360"/>
+      </w:pPr>
+      <w:rPr>
+        <w:rFonts w:ascii="Wingdings" w:hAnsi="Wingdings" w:hint="default"/>
+        <w:sz w:val="20"/>
+      </w:rPr>
+    </w:lvl>
+    <w:lvl w:ilvl="4" w:tentative="1">
+      <w:start w:val="1"/>
+      <w:numFmt w:val="bullet"/>
+      <w:lvlText w:val=""/>
+      <w:lvlJc w:val="left"/>
+      <w:pPr>
+        <w:tabs>
+          <w:tab w:val="num" w:pos="3600"/>
+        </w:tabs>
+        <w:ind w:left="3600" w:hanging="360"/>
+      </w:pPr>
+      <w:rPr>
+        <w:rFonts w:ascii="Wingdings" w:hAnsi="Wingdings" w:hint="default"/>
+        <w:sz w:val="20"/>
+      </w:rPr>
+    </w:lvl>
+    <w:lvl w:ilvl="5" w:tentative="1">
+      <w:start w:val="1"/>
+      <w:numFmt w:val="bullet"/>
+      <w:lvlText w:val=""/>
+      <w:lvlJc w:val="left"/>
+      <w:pPr>
+        <w:tabs>
+          <w:tab w:val="num" w:pos="4320"/>
+        </w:tabs>
+        <w:ind w:left="4320" w:hanging="360"/>
+      </w:pPr>
+      <w:rPr>
+        <w:rFonts w:ascii="Wingdings" w:hAnsi="Wingdings" w:hint="default"/>
+        <w:sz w:val="20"/>
+      </w:rPr>
+    </w:lvl>
+    <w:lvl w:ilvl="6" w:tentative="1">
+      <w:start w:val="1"/>
+      <w:numFmt w:val="bullet"/>
+      <w:lvlText w:val=""/>
+      <w:lvlJc w:val="left"/>
+      <w:pPr>
+        <w:tabs>
+          <w:tab w:val="num" w:pos="5040"/>
+        </w:tabs>
+        <w:ind w:left="5040" w:hanging="360"/>
+      </w:pPr>
+      <w:rPr>
+        <w:rFonts w:ascii="Wingdings" w:hAnsi="Wingdings" w:hint="default"/>
+        <w:sz w:val="20"/>
+      </w:rPr>
+    </w:lvl>
+    <w:lvl w:ilvl="7" w:tentative="1">
+      <w:start w:val="1"/>
+      <w:numFmt w:val="bullet"/>
+      <w:lvlText w:val=""/>
+      <w:lvlJc w:val="left"/>
+      <w:pPr>
+        <w:tabs>
+          <w:tab w:val="num" w:pos="5760"/>
+        </w:tabs>
+        <w:ind w:left="5760" w:hanging="360"/>
+      </w:pPr>
+      <w:rPr>
+        <w:rFonts w:ascii="Wingdings" w:hAnsi="Wingdings" w:hint="default"/>
+        <w:sz w:val="20"/>
+      </w:rPr>
+    </w:lvl>
+    <w:lvl w:ilvl="8" w:tentative="1">
+      <w:start w:val="1"/>
+      <w:numFmt w:val="bullet"/>
+      <w:lvlText w:val=""/>
+      <w:lvlJc w:val="left"/>
+      <w:pPr>
+        <w:tabs>
+          <w:tab w:val="num" w:pos="6480"/>
+        </w:tabs>
+        <w:ind w:left="6480" w:hanging="360"/>
+      </w:pPr>
+      <w:rPr>
+        <w:rFonts w:ascii="Wingdings" w:hAnsi="Wingdings" w:hint="default"/>
+        <w:sz w:val="20"/>
+      </w:rPr>
+    </w:lvl>
+  </w:abstractNum>
+  <w:abstractNum w:abstractNumId="20" w15:restartNumberingAfterBreak="0">
+    <w:nsid w:val="7A8A511B"/>
+    <w:multiLevelType w:val="multilevel"/>
+    <w:tmpl w:val="5B7C2B68"/>
+    <w:lvl w:ilvl="0">
+      <w:start w:val="1"/>
+      <w:numFmt w:val="bullet"/>
+      <w:lvlText w:val=""/>
+      <w:lvlJc w:val="left"/>
+      <w:pPr>
+        <w:tabs>
+          <w:tab w:val="num" w:pos="720"/>
+        </w:tabs>
+        <w:ind w:left="720" w:hanging="360"/>
+      </w:pPr>
+      <w:rPr>
+        <w:rFonts w:ascii="Symbol" w:hAnsi="Symbol" w:hint="default"/>
+        <w:sz w:val="20"/>
+      </w:rPr>
+    </w:lvl>
+    <w:lvl w:ilvl="1" w:tentative="1">
+      <w:start w:val="1"/>
+      <w:numFmt w:val="bullet"/>
+      <w:lvlText w:val="o"/>
+      <w:lvlJc w:val="left"/>
+      <w:pPr>
+        <w:tabs>
+          <w:tab w:val="num" w:pos="1440"/>
+        </w:tabs>
+        <w:ind w:left="1440" w:hanging="360"/>
+      </w:pPr>
+      <w:rPr>
+        <w:rFonts w:ascii="Courier New" w:hAnsi="Courier New" w:hint="default"/>
+        <w:sz w:val="20"/>
+      </w:rPr>
+    </w:lvl>
+    <w:lvl w:ilvl="2" w:tentative="1">
+      <w:start w:val="1"/>
+      <w:numFmt w:val="bullet"/>
+      <w:lvlText w:val=""/>
+      <w:lvlJc w:val="left"/>
+      <w:pPr>
+        <w:tabs>
+          <w:tab w:val="num" w:pos="2160"/>
+        </w:tabs>
+        <w:ind w:left="2160" w:hanging="360"/>
+      </w:pPr>
+      <w:rPr>
+        <w:rFonts w:ascii="Wingdings" w:hAnsi="Wingdings" w:hint="default"/>
+        <w:sz w:val="20"/>
+      </w:rPr>
+    </w:lvl>
+    <w:lvl w:ilvl="3" w:tentative="1">
+      <w:start w:val="1"/>
+      <w:numFmt w:val="bullet"/>
+      <w:lvlText w:val=""/>
+      <w:lvlJc w:val="left"/>
+      <w:pPr>
+        <w:tabs>
+          <w:tab w:val="num" w:pos="2880"/>
+        </w:tabs>
+        <w:ind w:left="2880" w:hanging="360"/>
+      </w:pPr>
+      <w:rPr>
+        <w:rFonts w:ascii="Wingdings" w:hAnsi="Wingdings" w:hint="default"/>
+        <w:sz w:val="20"/>
+      </w:rPr>
+    </w:lvl>
+    <w:lvl w:ilvl="4" w:tentative="1">
+      <w:start w:val="1"/>
+      <w:numFmt w:val="bullet"/>
+      <w:lvlText w:val=""/>
+      <w:lvlJc w:val="left"/>
+      <w:pPr>
+        <w:tabs>
+          <w:tab w:val="num" w:pos="3600"/>
+        </w:tabs>
+        <w:ind w:left="3600" w:hanging="360"/>
+      </w:pPr>
+      <w:rPr>
+        <w:rFonts w:ascii="Wingdings" w:hAnsi="Wingdings" w:hint="default"/>
+        <w:sz w:val="20"/>
+      </w:rPr>
+    </w:lvl>
+    <w:lvl w:ilvl="5" w:tentative="1">
+      <w:start w:val="1"/>
+      <w:numFmt w:val="bullet"/>
+      <w:lvlText w:val=""/>
+      <w:lvlJc w:val="left"/>
+      <w:pPr>
+        <w:tabs>
+          <w:tab w:val="num" w:pos="4320"/>
+        </w:tabs>
+        <w:ind w:left="4320" w:hanging="360"/>
+      </w:pPr>
+      <w:rPr>
+        <w:rFonts w:ascii="Wingdings" w:hAnsi="Wingdings" w:hint="default"/>
+        <w:sz w:val="20"/>
+      </w:rPr>
+    </w:lvl>
+    <w:lvl w:ilvl="6" w:tentative="1">
+      <w:start w:val="1"/>
+      <w:numFmt w:val="bullet"/>
+      <w:lvlText w:val=""/>
+      <w:lvlJc w:val="left"/>
+      <w:pPr>
+        <w:tabs>
+          <w:tab w:val="num" w:pos="5040"/>
+        </w:tabs>
+        <w:ind w:left="5040" w:hanging="360"/>
+      </w:pPr>
+      <w:rPr>
+        <w:rFonts w:ascii="Wingdings" w:hAnsi="Wingdings" w:hint="default"/>
+        <w:sz w:val="20"/>
+      </w:rPr>
+    </w:lvl>
+    <w:lvl w:ilvl="7" w:tentative="1">
+      <w:start w:val="1"/>
+      <w:numFmt w:val="bullet"/>
+      <w:lvlText w:val=""/>
+      <w:lvlJc w:val="left"/>
+      <w:pPr>
+        <w:tabs>
+          <w:tab w:val="num" w:pos="5760"/>
+        </w:tabs>
+        <w:ind w:left="5760" w:hanging="360"/>
+      </w:pPr>
+      <w:rPr>
+        <w:rFonts w:ascii="Wingdings" w:hAnsi="Wingdings" w:hint="default"/>
+        <w:sz w:val="20"/>
+      </w:rPr>
+    </w:lvl>
+    <w:lvl w:ilvl="8" w:tentative="1">
+      <w:start w:val="1"/>
+      <w:numFmt w:val="bullet"/>
+      <w:lvlText w:val=""/>
+      <w:lvlJc w:val="left"/>
+      <w:pPr>
+        <w:tabs>
+          <w:tab w:val="num" w:pos="6480"/>
+        </w:tabs>
+        <w:ind w:left="6480" w:hanging="360"/>
+      </w:pPr>
+      <w:rPr>
+        <w:rFonts w:ascii="Wingdings" w:hAnsi="Wingdings" w:hint="default"/>
+        <w:sz w:val="20"/>
+      </w:rPr>
+    </w:lvl>
+  </w:abstractNum>
+  <w:num w:numId="1" w16cid:durableId="1935086399">
+    <w:abstractNumId w:val="11"/>
+  </w:num>
+  <w:num w:numId="2" w16cid:durableId="1652297201">
+    <w:abstractNumId w:val="5"/>
+  </w:num>
+  <w:num w:numId="3" w16cid:durableId="1057431814">
+    <w:abstractNumId w:val="0"/>
+  </w:num>
+  <w:num w:numId="4" w16cid:durableId="1064334567">
+    <w:abstractNumId w:val="1"/>
+  </w:num>
+  <w:num w:numId="5" w16cid:durableId="1286159957">
+    <w:abstractNumId w:val="6"/>
+  </w:num>
+  <w:num w:numId="6" w16cid:durableId="1815564185">
+    <w:abstractNumId w:val="3"/>
+  </w:num>
+  <w:num w:numId="7" w16cid:durableId="1584295287">
+    <w:abstractNumId w:val="13"/>
+  </w:num>
+  <w:num w:numId="8" w16cid:durableId="444348709">
+    <w:abstractNumId w:val="9"/>
+  </w:num>
+  <w:num w:numId="9" w16cid:durableId="798374194">
+    <w:abstractNumId w:val="16"/>
+  </w:num>
+  <w:num w:numId="10" w16cid:durableId="846871915">
+    <w:abstractNumId w:val="12"/>
+  </w:num>
+  <w:num w:numId="11" w16cid:durableId="1017001405">
+    <w:abstractNumId w:val="19"/>
+  </w:num>
+  <w:num w:numId="12" w16cid:durableId="2066836203">
     <w:abstractNumId w:val="8"/>
   </w:num>
-  <w:num w:numId="2" w16cid:durableId="252469030">
+  <w:num w:numId="13" w16cid:durableId="1597978223">
+    <w:abstractNumId w:val="20"/>
+  </w:num>
+  <w:num w:numId="14" w16cid:durableId="113523718">
+    <w:abstractNumId w:val="18"/>
+  </w:num>
+  <w:num w:numId="15" w16cid:durableId="1056860683">
+    <w:abstractNumId w:val="15"/>
+  </w:num>
+  <w:num w:numId="16" w16cid:durableId="650062993">
+    <w:abstractNumId w:val="10"/>
+  </w:num>
+  <w:num w:numId="17" w16cid:durableId="941644848">
+    <w:abstractNumId w:val="17"/>
+  </w:num>
+  <w:num w:numId="18" w16cid:durableId="502866055">
+    <w:abstractNumId w:val="14"/>
+  </w:num>
+  <w:num w:numId="19" w16cid:durableId="385497536">
+    <w:abstractNumId w:val="2"/>
+  </w:num>
+  <w:num w:numId="20" w16cid:durableId="277219418">
     <w:abstractNumId w:val="7"/>
   </w:num>
-  <w:num w:numId="3" w16cid:durableId="743181817">
-    <w:abstractNumId w:val="9"/>
-  </w:num>
-  <w:num w:numId="4" w16cid:durableId="781460150">
-    <w:abstractNumId w:val="2"/>
-  </w:num>
-  <w:num w:numId="5" w16cid:durableId="1610316526">
+  <w:num w:numId="21" w16cid:durableId="1009481107">
     <w:abstractNumId w:val="4"/>
-  </w:num>
-  <w:num w:numId="6" w16cid:durableId="1837260826">
-    <w:abstractNumId w:val="3"/>
-  </w:num>
-  <w:num w:numId="7" w16cid:durableId="1268197477">
-    <w:abstractNumId w:val="0"/>
-  </w:num>
-  <w:num w:numId="8" w16cid:durableId="682363986">
-    <w:abstractNumId w:val="6"/>
-  </w:num>
-  <w:num w:numId="9" w16cid:durableId="1346512985">
-    <w:abstractNumId w:val="5"/>
-  </w:num>
-  <w:num w:numId="10" w16cid:durableId="1136944768">
-    <w:abstractNumId w:val="1"/>
   </w:num>
 </w:numbering>
 </file>
@@ -3179,17 +5116,13 @@
       <w:rPr>
         <w:rFonts w:asciiTheme="minorHAnsi" w:eastAsiaTheme="minorHAnsi" w:hAnsiTheme="minorHAnsi" w:cstheme="minorBidi"/>
         <w:kern w:val="2"/>
-        <w:sz w:val="22"/>
-        <w:szCs w:val="22"/>
+        <w:sz w:val="24"/>
+        <w:szCs w:val="24"/>
         <w:lang w:val="en-GB" w:eastAsia="en-US" w:bidi="ar-SA"/>
         <w14:ligatures w14:val="standardContextual"/>
       </w:rPr>
     </w:rPrDefault>
-    <w:pPrDefault>
-      <w:pPr>
-        <w:spacing w:after="160" w:line="259" w:lineRule="auto"/>
-      </w:pPr>
-    </w:pPrDefault>
+    <w:pPrDefault/>
   </w:docDefaults>
   <w:latentStyles w:defLockedState="0" w:defUIPriority="99" w:defSemiHidden="0" w:defUnhideWhenUsed="0" w:defQFormat="0" w:count="376">
     <w:lsdException w:name="Normal" w:uiPriority="0" w:qFormat="1"/>
@@ -3580,7 +5513,7 @@
     <w:link w:val="Heading1Char"/>
     <w:uiPriority w:val="9"/>
     <w:qFormat/>
-    <w:rsid w:val="009E3B44"/>
+    <w:rsid w:val="000227DF"/>
     <w:pPr>
       <w:keepNext/>
       <w:keepLines/>
@@ -3603,7 +5536,7 @@
     <w:semiHidden/>
     <w:unhideWhenUsed/>
     <w:qFormat/>
-    <w:rsid w:val="009E3B44"/>
+    <w:rsid w:val="000227DF"/>
     <w:pPr>
       <w:keepNext/>
       <w:keepLines/>
@@ -3626,7 +5559,7 @@
     <w:semiHidden/>
     <w:unhideWhenUsed/>
     <w:qFormat/>
-    <w:rsid w:val="009E3B44"/>
+    <w:rsid w:val="000227DF"/>
     <w:pPr>
       <w:keepNext/>
       <w:keepLines/>
@@ -3649,7 +5582,7 @@
     <w:semiHidden/>
     <w:unhideWhenUsed/>
     <w:qFormat/>
-    <w:rsid w:val="009E3B44"/>
+    <w:rsid w:val="000227DF"/>
     <w:pPr>
       <w:keepNext/>
       <w:keepLines/>
@@ -3672,7 +5605,7 @@
     <w:semiHidden/>
     <w:unhideWhenUsed/>
     <w:qFormat/>
-    <w:rsid w:val="009E3B44"/>
+    <w:rsid w:val="000227DF"/>
     <w:pPr>
       <w:keepNext/>
       <w:keepLines/>
@@ -3693,11 +5626,11 @@
     <w:semiHidden/>
     <w:unhideWhenUsed/>
     <w:qFormat/>
-    <w:rsid w:val="009E3B44"/>
+    <w:rsid w:val="000227DF"/>
     <w:pPr>
       <w:keepNext/>
       <w:keepLines/>
-      <w:spacing w:before="40" w:after="0"/>
+      <w:spacing w:before="40"/>
       <w:outlineLvl w:val="5"/>
     </w:pPr>
     <w:rPr>
@@ -3716,11 +5649,11 @@
     <w:semiHidden/>
     <w:unhideWhenUsed/>
     <w:qFormat/>
-    <w:rsid w:val="009E3B44"/>
+    <w:rsid w:val="000227DF"/>
     <w:pPr>
       <w:keepNext/>
       <w:keepLines/>
-      <w:spacing w:before="40" w:after="0"/>
+      <w:spacing w:before="40"/>
       <w:outlineLvl w:val="6"/>
     </w:pPr>
     <w:rPr>
@@ -3737,11 +5670,10 @@
     <w:semiHidden/>
     <w:unhideWhenUsed/>
     <w:qFormat/>
-    <w:rsid w:val="009E3B44"/>
+    <w:rsid w:val="000227DF"/>
     <w:pPr>
       <w:keepNext/>
       <w:keepLines/>
-      <w:spacing w:after="0"/>
       <w:outlineLvl w:val="7"/>
     </w:pPr>
     <w:rPr>
@@ -3760,11 +5692,10 @@
     <w:semiHidden/>
     <w:unhideWhenUsed/>
     <w:qFormat/>
-    <w:rsid w:val="009E3B44"/>
+    <w:rsid w:val="000227DF"/>
     <w:pPr>
       <w:keepNext/>
       <w:keepLines/>
-      <w:spacing w:after="0"/>
       <w:outlineLvl w:val="8"/>
     </w:pPr>
     <w:rPr>
@@ -3775,7 +5706,6 @@
   <w:style w:type="character" w:default="1" w:styleId="DefaultParagraphFont">
     <w:name w:val="Default Paragraph Font"/>
     <w:uiPriority w:val="1"/>
-    <w:semiHidden/>
     <w:unhideWhenUsed/>
   </w:style>
   <w:style w:type="table" w:default="1" w:styleId="TableNormal">
@@ -3804,7 +5734,7 @@
     <w:basedOn w:val="DefaultParagraphFont"/>
     <w:link w:val="Heading1"/>
     <w:uiPriority w:val="9"/>
-    <w:rsid w:val="009E3B44"/>
+    <w:rsid w:val="000227DF"/>
     <w:rPr>
       <w:rFonts w:asciiTheme="majorHAnsi" w:eastAsiaTheme="majorEastAsia" w:hAnsiTheme="majorHAnsi" w:cstheme="majorBidi"/>
       <w:color w:val="0F4761" w:themeColor="accent1" w:themeShade="BF"/>
@@ -3818,7 +5748,7 @@
     <w:link w:val="Heading2"/>
     <w:uiPriority w:val="9"/>
     <w:semiHidden/>
-    <w:rsid w:val="009E3B44"/>
+    <w:rsid w:val="000227DF"/>
     <w:rPr>
       <w:rFonts w:asciiTheme="majorHAnsi" w:eastAsiaTheme="majorEastAsia" w:hAnsiTheme="majorHAnsi" w:cstheme="majorBidi"/>
       <w:color w:val="0F4761" w:themeColor="accent1" w:themeShade="BF"/>
@@ -3832,7 +5762,7 @@
     <w:link w:val="Heading3"/>
     <w:uiPriority w:val="9"/>
     <w:semiHidden/>
-    <w:rsid w:val="009E3B44"/>
+    <w:rsid w:val="000227DF"/>
     <w:rPr>
       <w:rFonts w:eastAsiaTheme="majorEastAsia" w:cstheme="majorBidi"/>
       <w:color w:val="0F4761" w:themeColor="accent1" w:themeShade="BF"/>
@@ -3846,7 +5776,7 @@
     <w:link w:val="Heading4"/>
     <w:uiPriority w:val="9"/>
     <w:semiHidden/>
-    <w:rsid w:val="009E3B44"/>
+    <w:rsid w:val="000227DF"/>
     <w:rPr>
       <w:rFonts w:eastAsiaTheme="majorEastAsia" w:cstheme="majorBidi"/>
       <w:i/>
@@ -3860,7 +5790,7 @@
     <w:link w:val="Heading5"/>
     <w:uiPriority w:val="9"/>
     <w:semiHidden/>
-    <w:rsid w:val="009E3B44"/>
+    <w:rsid w:val="000227DF"/>
     <w:rPr>
       <w:rFonts w:eastAsiaTheme="majorEastAsia" w:cstheme="majorBidi"/>
       <w:color w:val="0F4761" w:themeColor="accent1" w:themeShade="BF"/>
@@ -3872,7 +5802,7 @@
     <w:link w:val="Heading6"/>
     <w:uiPriority w:val="9"/>
     <w:semiHidden/>
-    <w:rsid w:val="009E3B44"/>
+    <w:rsid w:val="000227DF"/>
     <w:rPr>
       <w:rFonts w:eastAsiaTheme="majorEastAsia" w:cstheme="majorBidi"/>
       <w:i/>
@@ -3886,7 +5816,7 @@
     <w:link w:val="Heading7"/>
     <w:uiPriority w:val="9"/>
     <w:semiHidden/>
-    <w:rsid w:val="009E3B44"/>
+    <w:rsid w:val="000227DF"/>
     <w:rPr>
       <w:rFonts w:eastAsiaTheme="majorEastAsia" w:cstheme="majorBidi"/>
       <w:color w:val="595959" w:themeColor="text1" w:themeTint="A6"/>
@@ -3898,7 +5828,7 @@
     <w:link w:val="Heading8"/>
     <w:uiPriority w:val="9"/>
     <w:semiHidden/>
-    <w:rsid w:val="009E3B44"/>
+    <w:rsid w:val="000227DF"/>
     <w:rPr>
       <w:rFonts w:eastAsiaTheme="majorEastAsia" w:cstheme="majorBidi"/>
       <w:i/>
@@ -3912,7 +5842,7 @@
     <w:link w:val="Heading9"/>
     <w:uiPriority w:val="9"/>
     <w:semiHidden/>
-    <w:rsid w:val="009E3B44"/>
+    <w:rsid w:val="000227DF"/>
     <w:rPr>
       <w:rFonts w:eastAsiaTheme="majorEastAsia" w:cstheme="majorBidi"/>
       <w:color w:val="272727" w:themeColor="text1" w:themeTint="D8"/>
@@ -3925,9 +5855,9 @@
     <w:link w:val="TitleChar"/>
     <w:uiPriority w:val="10"/>
     <w:qFormat/>
-    <w:rsid w:val="009E3B44"/>
+    <w:rsid w:val="000227DF"/>
     <w:pPr>
-      <w:spacing w:after="80" w:line="240" w:lineRule="auto"/>
+      <w:spacing w:after="80"/>
       <w:contextualSpacing/>
     </w:pPr>
     <w:rPr>
@@ -3943,7 +5873,7 @@
     <w:basedOn w:val="DefaultParagraphFont"/>
     <w:link w:val="Title"/>
     <w:uiPriority w:val="10"/>
-    <w:rsid w:val="009E3B44"/>
+    <w:rsid w:val="000227DF"/>
     <w:rPr>
       <w:rFonts w:asciiTheme="majorHAnsi" w:eastAsiaTheme="majorEastAsia" w:hAnsiTheme="majorHAnsi" w:cstheme="majorBidi"/>
       <w:spacing w:val="-10"/>
@@ -3959,11 +5889,12 @@
     <w:link w:val="SubtitleChar"/>
     <w:uiPriority w:val="11"/>
     <w:qFormat/>
-    <w:rsid w:val="009E3B44"/>
+    <w:rsid w:val="000227DF"/>
     <w:pPr>
       <w:numPr>
         <w:ilvl w:val="1"/>
       </w:numPr>
+      <w:spacing w:after="160"/>
     </w:pPr>
     <w:rPr>
       <w:rFonts w:eastAsiaTheme="majorEastAsia" w:cstheme="majorBidi"/>
@@ -3978,7 +5909,7 @@
     <w:basedOn w:val="DefaultParagraphFont"/>
     <w:link w:val="Subtitle"/>
     <w:uiPriority w:val="11"/>
-    <w:rsid w:val="009E3B44"/>
+    <w:rsid w:val="000227DF"/>
     <w:rPr>
       <w:rFonts w:eastAsiaTheme="majorEastAsia" w:cstheme="majorBidi"/>
       <w:color w:val="595959" w:themeColor="text1" w:themeTint="A6"/>
@@ -3994,9 +5925,9 @@
     <w:link w:val="QuoteChar"/>
     <w:uiPriority w:val="29"/>
     <w:qFormat/>
-    <w:rsid w:val="009E3B44"/>
+    <w:rsid w:val="000227DF"/>
     <w:pPr>
-      <w:spacing w:before="160"/>
+      <w:spacing w:before="160" w:after="160"/>
       <w:jc w:val="center"/>
     </w:pPr>
     <w:rPr>
@@ -4010,7 +5941,7 @@
     <w:basedOn w:val="DefaultParagraphFont"/>
     <w:link w:val="Quote"/>
     <w:uiPriority w:val="29"/>
-    <w:rsid w:val="009E3B44"/>
+    <w:rsid w:val="000227DF"/>
     <w:rPr>
       <w:i/>
       <w:iCs/>
@@ -4022,7 +5953,7 @@
     <w:basedOn w:val="Normal"/>
     <w:uiPriority w:val="34"/>
     <w:qFormat/>
-    <w:rsid w:val="009E3B44"/>
+    <w:rsid w:val="000227DF"/>
     <w:pPr>
       <w:ind w:left="720"/>
       <w:contextualSpacing/>
@@ -4033,7 +5964,7 @@
     <w:basedOn w:val="DefaultParagraphFont"/>
     <w:uiPriority w:val="21"/>
     <w:qFormat/>
-    <w:rsid w:val="009E3B44"/>
+    <w:rsid w:val="000227DF"/>
     <w:rPr>
       <w:i/>
       <w:iCs/>
@@ -4047,7 +5978,7 @@
     <w:link w:val="IntenseQuoteChar"/>
     <w:uiPriority w:val="30"/>
     <w:qFormat/>
-    <w:rsid w:val="009E3B44"/>
+    <w:rsid w:val="000227DF"/>
     <w:pPr>
       <w:pBdr>
         <w:top w:val="single" w:sz="4" w:space="10" w:color="0F4761" w:themeColor="accent1" w:themeShade="BF"/>
@@ -4068,7 +5999,7 @@
     <w:basedOn w:val="DefaultParagraphFont"/>
     <w:link w:val="IntenseQuote"/>
     <w:uiPriority w:val="30"/>
-    <w:rsid w:val="009E3B44"/>
+    <w:rsid w:val="000227DF"/>
     <w:rPr>
       <w:i/>
       <w:iCs/>
@@ -4080,7 +6011,7 @@
     <w:basedOn w:val="DefaultParagraphFont"/>
     <w:uiPriority w:val="32"/>
     <w:qFormat/>
-    <w:rsid w:val="009E3B44"/>
+    <w:rsid w:val="000227DF"/>
     <w:rPr>
       <w:b/>
       <w:bCs/>
@@ -4094,7 +6025,7 @@
     <w:basedOn w:val="DefaultParagraphFont"/>
     <w:uiPriority w:val="99"/>
     <w:unhideWhenUsed/>
-    <w:rsid w:val="009E3B44"/>
+    <w:rsid w:val="00460E74"/>
     <w:rPr>
       <w:color w:val="467886" w:themeColor="hyperlink"/>
       <w:u w:val="single"/>
@@ -4106,7 +6037,7 @@
     <w:uiPriority w:val="99"/>
     <w:semiHidden/>
     <w:unhideWhenUsed/>
-    <w:rsid w:val="009E3B44"/>
+    <w:rsid w:val="00460E74"/>
     <w:rPr>
       <w:color w:val="605E5C"/>
       <w:shd w:val="clear" w:color="auto" w:fill="E1DFDD"/>

</xml_diff>